<commit_message>
Weight loss info, pictures
I added the missing information that belonged on the weight loss page
and added the pictures that will go on that page and added a better
picture of the focus attention and rescue gel as well as the
chlorophyll bottle. I also added a pic of my logo to go at the top of
each page under the banner to the left.
</commit_message>
<xml_diff>
--- a/content/contentWeightloss.docx
+++ b/content/contentWeightloss.docx
@@ -12,7 +12,6 @@
           <w:szCs w:val="40"/>
         </w:rPr>
       </w:pPr>
-      <w:proofErr w:type="gramStart"/>
       <w:r>
         <w:rPr>
           <w:rFonts w:ascii="Arial" w:hAnsi="Arial"/>
@@ -49,91 +48,302 @@
         </w:rPr>
         <w:t>loss</w:t>
       </w:r>
+    </w:p>
+    <w:p>
+      <w:pPr>
+        <w:jc w:val="center"/>
+        <w:rPr>
+          <w:rFonts w:ascii="Arial" w:hAnsi="Arial"/>
+          <w:b/>
+          <w:sz w:val="40"/>
+          <w:szCs w:val="40"/>
+        </w:rPr>
+      </w:pPr>
+    </w:p>
+    <w:p>
+      <w:pPr>
+        <w:jc w:val="center"/>
+        <w:rPr>
+          <w:rFonts w:ascii="Arial" w:hAnsi="Arial"/>
+          <w:b/>
+          <w:sz w:val="40"/>
+          <w:szCs w:val="40"/>
+        </w:rPr>
+      </w:pPr>
+      <w:r>
+        <w:rPr>
+          <w:rFonts w:ascii="Arial" w:hAnsi="Arial"/>
+          <w:b/>
+          <w:sz w:val="40"/>
+          <w:szCs w:val="40"/>
+        </w:rPr>
+        <w:t>Is a concern for</w:t>
+      </w:r>
+      <w:r>
+        <w:rPr>
+          <w:rFonts w:ascii="Arial" w:hAnsi="Arial"/>
+          <w:b/>
+          <w:sz w:val="40"/>
+          <w:szCs w:val="40"/>
+        </w:rPr>
+        <w:t xml:space="preserve"> most of us and with the proper nutrition and exercise it can </w:t>
+      </w:r>
+      <w:r>
+        <w:rPr>
+          <w:rFonts w:ascii="Arial" w:hAnsi="Arial"/>
+          <w:b/>
+          <w:sz w:val="40"/>
+          <w:szCs w:val="40"/>
+        </w:rPr>
+        <w:t xml:space="preserve">easily </w:t>
+      </w:r>
+      <w:r>
+        <w:rPr>
+          <w:rFonts w:ascii="Arial" w:hAnsi="Arial"/>
+          <w:b/>
+          <w:sz w:val="40"/>
+          <w:szCs w:val="40"/>
+        </w:rPr>
+        <w:t>be a success story.</w:t>
+      </w:r>
+    </w:p>
+    <w:p>
+      <w:pPr>
+        <w:rPr>
+          <w:rFonts w:ascii="Arial" w:hAnsi="Arial"/>
+          <w:sz w:val="40"/>
+          <w:szCs w:val="40"/>
+        </w:rPr>
+      </w:pPr>
+    </w:p>
+    <w:p>
+      <w:pPr>
+        <w:rPr>
+          <w:rFonts w:ascii="Arial" w:hAnsi="Arial"/>
+          <w:sz w:val="40"/>
+          <w:szCs w:val="40"/>
+        </w:rPr>
+      </w:pPr>
+      <w:r>
+        <w:rPr>
+          <w:rFonts w:ascii="Arial" w:hAnsi="Arial"/>
+          <w:sz w:val="40"/>
+          <w:szCs w:val="40"/>
+        </w:rPr>
+        <w:t xml:space="preserve">Here are some weight loss products </w:t>
+      </w:r>
+      <w:r>
+        <w:rPr>
+          <w:rFonts w:ascii="Arial" w:hAnsi="Arial"/>
+          <w:sz w:val="40"/>
+          <w:szCs w:val="40"/>
+        </w:rPr>
+        <w:t xml:space="preserve">and a plan </w:t>
+      </w:r>
+      <w:r>
+        <w:rPr>
+          <w:rFonts w:ascii="Arial" w:hAnsi="Arial"/>
+          <w:sz w:val="40"/>
+          <w:szCs w:val="40"/>
+        </w:rPr>
+        <w:t>to feed your body what it needs to unlock fat stores, reset your biological terrain to get off that plateau and start reaching your ultimate goal</w:t>
+      </w:r>
+      <w:r>
+        <w:rPr>
+          <w:rFonts w:ascii="Arial" w:hAnsi="Arial"/>
+          <w:sz w:val="40"/>
+          <w:szCs w:val="40"/>
+        </w:rPr>
+        <w:t xml:space="preserve">, </w:t>
+      </w:r>
+    </w:p>
+    <w:p>
+      <w:pPr>
+        <w:rPr>
+          <w:rFonts w:ascii="Arial" w:hAnsi="Arial"/>
+          <w:b/>
+          <w:sz w:val="40"/>
+          <w:szCs w:val="40"/>
+        </w:rPr>
+      </w:pPr>
+      <w:r>
+        <w:rPr>
+          <w:rFonts w:ascii="Arial" w:hAnsi="Arial"/>
+          <w:b/>
+          <w:sz w:val="40"/>
+          <w:szCs w:val="40"/>
+        </w:rPr>
+        <w:t>Loose weight.</w:t>
+      </w:r>
+    </w:p>
+    <w:p>
+      <w:pPr>
+        <w:rPr>
+          <w:rFonts w:ascii="Arial" w:hAnsi="Arial"/>
+          <w:b/>
+          <w:sz w:val="40"/>
+          <w:szCs w:val="40"/>
+        </w:rPr>
+      </w:pPr>
+      <w:r>
+        <w:rPr>
+          <w:rFonts w:ascii="Arial" w:hAnsi="Arial"/>
+          <w:b/>
+          <w:sz w:val="40"/>
+          <w:szCs w:val="40"/>
+        </w:rPr>
+        <w:t>F</w:t>
+      </w:r>
+      <w:r>
+        <w:rPr>
+          <w:rFonts w:ascii="Arial" w:hAnsi="Arial"/>
+          <w:b/>
+          <w:sz w:val="40"/>
+          <w:szCs w:val="40"/>
+        </w:rPr>
+        <w:t>eel good</w:t>
+      </w:r>
+      <w:r>
+        <w:rPr>
+          <w:rFonts w:ascii="Arial" w:hAnsi="Arial"/>
+          <w:b/>
+          <w:sz w:val="40"/>
+          <w:szCs w:val="40"/>
+        </w:rPr>
+        <w:t xml:space="preserve">. </w:t>
+      </w:r>
+    </w:p>
+    <w:p>
+      <w:pPr>
+        <w:rPr>
+          <w:rFonts w:ascii="Arial" w:hAnsi="Arial"/>
+          <w:b/>
+          <w:sz w:val="40"/>
+          <w:szCs w:val="40"/>
+        </w:rPr>
+      </w:pPr>
+      <w:r>
+        <w:rPr>
+          <w:rFonts w:ascii="Arial" w:hAnsi="Arial"/>
+          <w:b/>
+          <w:sz w:val="40"/>
+          <w:szCs w:val="40"/>
+        </w:rPr>
+        <w:t>L</w:t>
+      </w:r>
+      <w:r>
+        <w:rPr>
+          <w:rFonts w:ascii="Arial" w:hAnsi="Arial"/>
+          <w:b/>
+          <w:sz w:val="40"/>
+          <w:szCs w:val="40"/>
+        </w:rPr>
+        <w:t>ook good</w:t>
+      </w:r>
+      <w:r>
+        <w:rPr>
+          <w:rFonts w:ascii="Arial" w:hAnsi="Arial"/>
+          <w:b/>
+          <w:sz w:val="40"/>
+          <w:szCs w:val="40"/>
+        </w:rPr>
+        <w:t>.</w:t>
+      </w:r>
+    </w:p>
+    <w:p>
+      <w:pPr>
+        <w:rPr>
+          <w:rFonts w:ascii="Arial" w:hAnsi="Arial"/>
+          <w:b/>
+          <w:sz w:val="40"/>
+          <w:szCs w:val="40"/>
+        </w:rPr>
+      </w:pPr>
+      <w:r>
+        <w:rPr>
+          <w:rFonts w:ascii="Arial" w:hAnsi="Arial"/>
+          <w:b/>
+          <w:sz w:val="40"/>
+          <w:szCs w:val="40"/>
+        </w:rPr>
+        <w:t xml:space="preserve">Maintain. </w:t>
+      </w:r>
+    </w:p>
+    <w:p>
+      <w:pPr>
+        <w:rPr>
+          <w:rFonts w:ascii="Arial" w:hAnsi="Arial"/>
+          <w:b/>
+          <w:sz w:val="40"/>
+          <w:szCs w:val="40"/>
+        </w:rPr>
+      </w:pPr>
+      <w:proofErr w:type="gramStart"/>
+      <w:r>
+        <w:rPr>
+          <w:rFonts w:ascii="Arial" w:hAnsi="Arial"/>
+          <w:b/>
+          <w:sz w:val="40"/>
+          <w:szCs w:val="40"/>
+        </w:rPr>
+        <w:t>F</w:t>
+      </w:r>
+      <w:r>
+        <w:rPr>
+          <w:rFonts w:ascii="Arial" w:hAnsi="Arial"/>
+          <w:b/>
+          <w:sz w:val="40"/>
+          <w:szCs w:val="40"/>
+        </w:rPr>
+        <w:t>or life</w:t>
+      </w:r>
+      <w:r>
+        <w:rPr>
+          <w:rFonts w:ascii="Arial" w:hAnsi="Arial"/>
+          <w:b/>
+          <w:sz w:val="40"/>
+          <w:szCs w:val="40"/>
+        </w:rPr>
+        <w:t>.</w:t>
+      </w:r>
       <w:proofErr w:type="gramEnd"/>
-    </w:p>
-    <w:p>
-      <w:pPr>
-        <w:jc w:val="center"/>
-        <w:rPr>
-          <w:rFonts w:ascii="Arial" w:hAnsi="Arial"/>
-          <w:b/>
-          <w:sz w:val="40"/>
-          <w:szCs w:val="40"/>
-        </w:rPr>
-      </w:pPr>
-    </w:p>
-    <w:p>
-      <w:pPr>
-        <w:jc w:val="center"/>
-        <w:rPr>
-          <w:rFonts w:ascii="Arial" w:hAnsi="Arial"/>
-          <w:b/>
-          <w:sz w:val="40"/>
-          <w:szCs w:val="40"/>
-        </w:rPr>
-      </w:pPr>
-      <w:r>
-        <w:rPr>
-          <w:rFonts w:ascii="Arial" w:hAnsi="Arial"/>
-          <w:b/>
-          <w:sz w:val="40"/>
-          <w:szCs w:val="40"/>
-        </w:rPr>
-        <w:t>Is a concern for</w:t>
-      </w:r>
-      <w:r>
-        <w:rPr>
-          <w:rFonts w:ascii="Arial" w:hAnsi="Arial"/>
-          <w:b/>
-          <w:sz w:val="40"/>
-          <w:szCs w:val="40"/>
-        </w:rPr>
-        <w:t xml:space="preserve"> most of us and with the proper nutrition and exercise it can </w:t>
-      </w:r>
-      <w:r>
-        <w:rPr>
-          <w:rFonts w:ascii="Arial" w:hAnsi="Arial"/>
-          <w:b/>
-          <w:sz w:val="40"/>
-          <w:szCs w:val="40"/>
-        </w:rPr>
-        <w:t xml:space="preserve">easily </w:t>
-      </w:r>
-      <w:r>
-        <w:rPr>
-          <w:rFonts w:ascii="Arial" w:hAnsi="Arial"/>
-          <w:b/>
-          <w:sz w:val="40"/>
-          <w:szCs w:val="40"/>
-        </w:rPr>
-        <w:t>be a success story.</w:t>
-      </w:r>
-    </w:p>
-    <w:p>
-      <w:pPr>
-        <w:rPr>
-          <w:rFonts w:ascii="Arial" w:hAnsi="Arial"/>
-          <w:sz w:val="40"/>
-          <w:szCs w:val="40"/>
-        </w:rPr>
-      </w:pPr>
-    </w:p>
-    <w:p>
-      <w:pPr>
-        <w:rPr>
-          <w:rFonts w:ascii="Arial" w:hAnsi="Arial"/>
-          <w:b/>
-          <w:sz w:val="40"/>
-          <w:szCs w:val="40"/>
-        </w:rPr>
-      </w:pPr>
-      <w:r>
-        <w:rPr>
-          <w:rFonts w:ascii="Arial" w:hAnsi="Arial"/>
-          <w:sz w:val="40"/>
-          <w:szCs w:val="40"/>
-        </w:rPr>
-        <w:t>Here are some weight loss products to feed your body what it needs to unlock fat stores, reset your biological terrain to get off that plateau and start reaching your ultimate goal</w:t>
+      <w:r>
+        <w:rPr>
+          <w:rFonts w:ascii="Arial" w:hAnsi="Arial"/>
+          <w:b/>
+          <w:sz w:val="40"/>
+          <w:szCs w:val="40"/>
+        </w:rPr>
+        <w:t xml:space="preserve"> </w:t>
+      </w:r>
+    </w:p>
+    <w:p>
+      <w:pPr>
+        <w:rPr>
+          <w:rFonts w:ascii="Arial" w:hAnsi="Arial"/>
+          <w:b/>
+          <w:sz w:val="40"/>
+          <w:szCs w:val="40"/>
+        </w:rPr>
+      </w:pPr>
+    </w:p>
+    <w:p>
+      <w:pPr>
+        <w:rPr>
+          <w:rFonts w:ascii="Arial" w:hAnsi="Arial"/>
+          <w:sz w:val="40"/>
+          <w:szCs w:val="40"/>
+        </w:rPr>
+      </w:pPr>
+      <w:r>
+        <w:rPr>
+          <w:rFonts w:ascii="Arial" w:hAnsi="Arial"/>
+          <w:i/>
+          <w:sz w:val="40"/>
+          <w:szCs w:val="40"/>
+          <w:u w:val="single"/>
+        </w:rPr>
+        <w:t>Cleansing</w:t>
       </w:r>
       <w:r>
         <w:rPr>
@@ -146,60 +356,12 @@
       <w:r>
         <w:rPr>
           <w:rFonts w:ascii="Arial" w:hAnsi="Arial"/>
-          <w:b/>
-          <w:sz w:val="40"/>
-          <w:szCs w:val="40"/>
-        </w:rPr>
-        <w:t xml:space="preserve">feel good, </w:t>
-      </w:r>
-      <w:bookmarkStart w:id="0" w:name="_GoBack"/>
-      <w:bookmarkEnd w:id="0"/>
-      <w:r>
-        <w:rPr>
-          <w:rFonts w:ascii="Arial" w:hAnsi="Arial"/>
-          <w:b/>
-          <w:sz w:val="40"/>
-          <w:szCs w:val="40"/>
-        </w:rPr>
-        <w:t>look good</w:t>
-      </w:r>
-      <w:r>
-        <w:rPr>
-          <w:rFonts w:ascii="Arial" w:hAnsi="Arial"/>
-          <w:b/>
-          <w:sz w:val="40"/>
-          <w:szCs w:val="40"/>
-        </w:rPr>
-        <w:t xml:space="preserve">. </w:t>
-      </w:r>
-    </w:p>
-    <w:p>
-      <w:pPr>
-        <w:rPr>
-          <w:rFonts w:ascii="Arial" w:hAnsi="Arial"/>
-          <w:b/>
-          <w:sz w:val="40"/>
-          <w:szCs w:val="40"/>
-        </w:rPr>
-      </w:pPr>
-    </w:p>
-    <w:p>
-      <w:pPr>
-        <w:rPr>
-          <w:rFonts w:ascii="Arial" w:hAnsi="Arial"/>
-          <w:sz w:val="40"/>
-          <w:szCs w:val="40"/>
-        </w:rPr>
-      </w:pPr>
-      <w:r>
-        <w:rPr>
-          <w:rFonts w:ascii="Arial" w:hAnsi="Arial"/>
           <w:i/>
           <w:sz w:val="40"/>
           <w:szCs w:val="40"/>
           <w:u w:val="single"/>
         </w:rPr>
-        <w:t>Cleansing</w:t>
+        <w:t>Foot Spa Detoxing</w:t>
       </w:r>
       <w:r>
         <w:rPr>
@@ -217,24 +379,6 @@
           <w:szCs w:val="40"/>
           <w:u w:val="single"/>
         </w:rPr>
-        <w:t>Foot Spa Detoxing</w:t>
-      </w:r>
-      <w:r>
-        <w:rPr>
-          <w:rFonts w:ascii="Arial" w:hAnsi="Arial"/>
-          <w:sz w:val="40"/>
-          <w:szCs w:val="40"/>
-        </w:rPr>
-        <w:t xml:space="preserve">, </w:t>
-      </w:r>
-      <w:r>
-        <w:rPr>
-          <w:rFonts w:ascii="Arial" w:hAnsi="Arial"/>
-          <w:i/>
-          <w:sz w:val="40"/>
-          <w:szCs w:val="40"/>
-          <w:u w:val="single"/>
-        </w:rPr>
         <w:t>PH balanced 9.5 water</w:t>
       </w:r>
       <w:r>
@@ -243,77 +387,34 @@
           <w:sz w:val="40"/>
           <w:szCs w:val="40"/>
         </w:rPr>
-        <w:t xml:space="preserve"> and more are aids to weight loss. Check out our links to these to see more information.</w:t>
-      </w:r>
-    </w:p>
-    <w:p>
-      <w:pPr>
-        <w:rPr>
-          <w:rFonts w:ascii="Arial" w:hAnsi="Arial"/>
-          <w:sz w:val="40"/>
-          <w:szCs w:val="40"/>
-        </w:rPr>
-      </w:pPr>
-    </w:p>
-    <w:p>
-      <w:pPr>
-        <w:rPr>
-          <w:rFonts w:ascii="Arial" w:hAnsi="Arial"/>
-          <w:sz w:val="40"/>
-          <w:szCs w:val="40"/>
-        </w:rPr>
-      </w:pPr>
-      <w:r>
-        <w:rPr>
-          <w:rFonts w:ascii="Arial" w:hAnsi="Arial"/>
-          <w:sz w:val="40"/>
-          <w:szCs w:val="40"/>
-        </w:rPr>
-        <w:t xml:space="preserve">First up, Fat Grabbers, put the </w:t>
-      </w:r>
-      <w:r>
-        <w:rPr>
-          <w:rFonts w:ascii="Arial" w:hAnsi="Arial"/>
-          <w:i/>
-          <w:sz w:val="40"/>
-          <w:szCs w:val="40"/>
-        </w:rPr>
-        <w:t>squeeze</w:t>
-      </w:r>
-      <w:r>
-        <w:rPr>
-          <w:rFonts w:ascii="Arial" w:hAnsi="Arial"/>
-          <w:sz w:val="40"/>
-          <w:szCs w:val="40"/>
-        </w:rPr>
-        <w:t xml:space="preserve"> on dietary fat.</w:t>
-      </w:r>
-    </w:p>
-    <w:p>
-      <w:pPr>
-        <w:rPr>
-          <w:rFonts w:ascii="Arial" w:hAnsi="Arial"/>
-          <w:sz w:val="40"/>
-          <w:szCs w:val="40"/>
-        </w:rPr>
-      </w:pPr>
-    </w:p>
-    <w:p>
-      <w:pPr>
-        <w:rPr>
-          <w:rFonts w:ascii="Arial" w:hAnsi="Arial"/>
-          <w:sz w:val="40"/>
-          <w:szCs w:val="40"/>
-        </w:rPr>
-      </w:pPr>
-      <w:r>
-        <w:rPr>
-          <w:rFonts w:ascii="Arial" w:hAnsi="Arial"/>
-          <w:sz w:val="40"/>
-          <w:szCs w:val="40"/>
-        </w:rPr>
-        <w:t>(</w:t>
-      </w:r>
+        <w:t xml:space="preserve"> and more are aids to weight loss. Check out our links to these to see </w:t>
+      </w:r>
+      <w:r>
+        <w:rPr>
+          <w:rFonts w:ascii="Arial" w:hAnsi="Arial"/>
+          <w:sz w:val="40"/>
+          <w:szCs w:val="40"/>
+        </w:rPr>
+        <w:t>the added benefits.</w:t>
+      </w:r>
+    </w:p>
+    <w:p>
+      <w:pPr>
+        <w:rPr>
+          <w:rFonts w:ascii="Arial" w:hAnsi="Arial"/>
+          <w:sz w:val="40"/>
+          <w:szCs w:val="40"/>
+        </w:rPr>
+      </w:pPr>
+    </w:p>
+    <w:p>
+      <w:pPr>
+        <w:rPr>
+          <w:rFonts w:ascii="Arial" w:hAnsi="Arial"/>
+          <w:sz w:val="40"/>
+          <w:szCs w:val="40"/>
+        </w:rPr>
+      </w:pPr>
       <w:r>
         <w:rPr>
           <w:rFonts w:ascii="Arial" w:hAnsi="Arial"/>
@@ -321,6 +422,67 @@
           <w:sz w:val="48"/>
           <w:szCs w:val="48"/>
         </w:rPr>
+        <w:t>First up</w:t>
+      </w:r>
+      <w:r>
+        <w:rPr>
+          <w:rFonts w:ascii="Arial" w:hAnsi="Arial"/>
+          <w:sz w:val="40"/>
+          <w:szCs w:val="40"/>
+        </w:rPr>
+        <w:t xml:space="preserve">, Fat Grabbers, put the </w:t>
+      </w:r>
+      <w:r>
+        <w:rPr>
+          <w:rFonts w:ascii="Arial" w:hAnsi="Arial"/>
+          <w:i/>
+          <w:sz w:val="40"/>
+          <w:szCs w:val="40"/>
+        </w:rPr>
+        <w:t>squeeze</w:t>
+      </w:r>
+      <w:r>
+        <w:rPr>
+          <w:rFonts w:ascii="Arial" w:hAnsi="Arial"/>
+          <w:sz w:val="40"/>
+          <w:szCs w:val="40"/>
+        </w:rPr>
+        <w:t xml:space="preserve"> on dietary fat.</w:t>
+      </w:r>
+    </w:p>
+    <w:p>
+      <w:pPr>
+        <w:rPr>
+          <w:rFonts w:ascii="Arial" w:hAnsi="Arial"/>
+          <w:sz w:val="40"/>
+          <w:szCs w:val="40"/>
+        </w:rPr>
+      </w:pPr>
+    </w:p>
+    <w:p>
+      <w:pPr>
+        <w:rPr>
+          <w:rFonts w:ascii="Arial" w:hAnsi="Arial"/>
+          <w:sz w:val="40"/>
+          <w:szCs w:val="40"/>
+        </w:rPr>
+      </w:pPr>
+      <w:r>
+        <w:rPr>
+          <w:rFonts w:ascii="Arial" w:hAnsi="Arial"/>
+          <w:sz w:val="40"/>
+          <w:szCs w:val="40"/>
+        </w:rPr>
+        <w:lastRenderedPageBreak/>
+        <w:t>(</w:t>
+      </w:r>
+      <w:r>
+        <w:rPr>
+          <w:rFonts w:ascii="Arial" w:hAnsi="Arial"/>
+          <w:b/>
+          <w:sz w:val="48"/>
+          <w:szCs w:val="48"/>
+        </w:rPr>
         <w:t>RYAN</w:t>
       </w:r>
       <w:r>
@@ -329,7 +491,64 @@
           <w:sz w:val="40"/>
           <w:szCs w:val="40"/>
         </w:rPr>
-        <w:t xml:space="preserve"> pic of fat grabbers goes here) Patented FAT GRABBERS helps </w:t>
+        <w:t xml:space="preserve"> pic of fat grabbers goes here)</w:t>
+      </w:r>
+      <w:r>
+        <w:rPr>
+          <w:rFonts w:ascii="Arial" w:hAnsi="Arial"/>
+          <w:noProof/>
+          <w:sz w:val="40"/>
+          <w:szCs w:val="40"/>
+        </w:rPr>
+        <w:drawing>
+          <wp:inline distT="0" distB="0" distL="0" distR="0" wp14:anchorId="6FAA2F6C" wp14:editId="27C7E544">
+            <wp:extent cx="2857500" cy="2857500"/>
+            <wp:effectExtent l="0" t="0" r="12700" b="12700"/>
+            <wp:docPr id="10" name="Picture 10"/>
+            <wp:cNvGraphicFramePr>
+              <a:graphicFrameLocks xmlns:a="http://schemas.openxmlformats.org/drawingml/2006/main" noChangeAspect="1"/>
+            </wp:cNvGraphicFramePr>
+            <a:graphic xmlns:a="http://schemas.openxmlformats.org/drawingml/2006/main">
+              <a:graphicData uri="http://schemas.openxmlformats.org/drawingml/2006/picture">
+                <pic:pic xmlns:pic="http://schemas.openxmlformats.org/drawingml/2006/picture">
+                  <pic:nvPicPr>
+                    <pic:cNvPr id="0" name="fatgrabbers.jpg"/>
+                    <pic:cNvPicPr/>
+                  </pic:nvPicPr>
+                  <pic:blipFill>
+                    <a:blip r:embed="rId6">
+                      <a:extLst>
+                        <a:ext uri="{28A0092B-C50C-407E-A947-70E740481C1C}">
+                          <a14:useLocalDpi xmlns:a14="http://schemas.microsoft.com/office/drawing/2010/main" val="0"/>
+                        </a:ext>
+                      </a:extLst>
+                    </a:blip>
+                    <a:stretch>
+                      <a:fillRect/>
+                    </a:stretch>
+                  </pic:blipFill>
+                  <pic:spPr>
+                    <a:xfrm>
+                      <a:off x="0" y="0"/>
+                      <a:ext cx="2857500" cy="2857500"/>
+                    </a:xfrm>
+                    <a:prstGeom prst="rect">
+                      <a:avLst/>
+                    </a:prstGeom>
+                  </pic:spPr>
+                </pic:pic>
+              </a:graphicData>
+            </a:graphic>
+          </wp:inline>
+        </w:drawing>
+      </w:r>
+      <w:r>
+        <w:rPr>
+          <w:rFonts w:ascii="Arial" w:hAnsi="Arial"/>
+          <w:sz w:val="40"/>
+          <w:szCs w:val="40"/>
+        </w:rPr>
+        <w:t xml:space="preserve"> Patented FAT GRABBERS helps </w:t>
       </w:r>
       <w:r>
         <w:rPr>
@@ -412,7 +631,6 @@
           <w:sz w:val="40"/>
           <w:szCs w:val="40"/>
         </w:rPr>
-        <w:lastRenderedPageBreak/>
         <w:t>Lecithin –</w:t>
       </w:r>
       <w:r>
@@ -456,25 +674,14 @@
           <w:u w:val="single"/>
         </w:rPr>
       </w:pPr>
-      <w:proofErr w:type="spellStart"/>
-      <w:r>
-        <w:rPr>
-          <w:rFonts w:ascii="Arial" w:hAnsi="Arial"/>
-          <w:b/>
-          <w:sz w:val="40"/>
-          <w:szCs w:val="40"/>
-        </w:rPr>
-        <w:t>Psyllium</w:t>
-      </w:r>
-      <w:proofErr w:type="spellEnd"/>
-      <w:r>
-        <w:rPr>
-          <w:rFonts w:ascii="Arial" w:hAnsi="Arial"/>
-          <w:b/>
-          <w:sz w:val="40"/>
-          <w:szCs w:val="40"/>
-        </w:rPr>
-        <w:t xml:space="preserve"> hulls and guar gum –</w:t>
+      <w:r>
+        <w:rPr>
+          <w:rFonts w:ascii="Arial" w:hAnsi="Arial"/>
+          <w:b/>
+          <w:sz w:val="40"/>
+          <w:szCs w:val="40"/>
+        </w:rPr>
+        <w:t>Psyllium hulls and guar gum –</w:t>
       </w:r>
       <w:r>
         <w:rPr>
@@ -532,20 +739,1874 @@
         <w:pStyle w:val="ListParagraph"/>
         <w:rPr>
           <w:rFonts w:ascii="Arial" w:hAnsi="Arial"/>
+          <w:b/>
+          <w:sz w:val="40"/>
+          <w:szCs w:val="40"/>
+        </w:rPr>
+      </w:pPr>
+      <w:r>
+        <w:rPr>
+          <w:rFonts w:ascii="Arial" w:hAnsi="Arial"/>
+          <w:b/>
+          <w:sz w:val="40"/>
+          <w:szCs w:val="40"/>
+        </w:rPr>
+        <w:t>Choose one from each list</w:t>
+      </w:r>
+    </w:p>
+    <w:p>
+      <w:pPr>
+        <w:pStyle w:val="ListParagraph"/>
+        <w:rPr>
+          <w:rFonts w:ascii="Arial" w:hAnsi="Arial"/>
+          <w:b/>
+          <w:sz w:val="40"/>
+          <w:szCs w:val="40"/>
+        </w:rPr>
+      </w:pPr>
+    </w:p>
+    <w:p>
+      <w:pPr>
+        <w:pStyle w:val="ListParagraph"/>
+        <w:rPr>
+          <w:rFonts w:ascii="Arial" w:hAnsi="Arial"/>
+          <w:b/>
+          <w:sz w:val="40"/>
+          <w:szCs w:val="40"/>
+        </w:rPr>
+      </w:pPr>
+      <w:r>
+        <w:rPr>
+          <w:rFonts w:ascii="Arial" w:hAnsi="Arial"/>
+          <w:b/>
+          <w:sz w:val="40"/>
+          <w:szCs w:val="40"/>
+        </w:rPr>
+        <w:t>STEP 1: choose a cleanse</w:t>
+      </w:r>
+    </w:p>
+    <w:p>
+      <w:pPr>
+        <w:pStyle w:val="ListParagraph"/>
+        <w:rPr>
+          <w:rFonts w:ascii="Arial" w:hAnsi="Arial"/>
+          <w:b/>
+          <w:sz w:val="40"/>
+          <w:szCs w:val="40"/>
+        </w:rPr>
+      </w:pPr>
+    </w:p>
+    <w:p>
+      <w:pPr>
+        <w:pStyle w:val="ListParagraph"/>
+        <w:rPr>
+          <w:rFonts w:ascii="Arial" w:hAnsi="Arial"/>
+          <w:b/>
+          <w:sz w:val="40"/>
+          <w:szCs w:val="40"/>
+        </w:rPr>
+      </w:pPr>
+      <w:r>
+        <w:rPr>
+          <w:rFonts w:ascii="Arial" w:hAnsi="Arial"/>
+          <w:b/>
+          <w:sz w:val="48"/>
+          <w:szCs w:val="48"/>
+        </w:rPr>
+        <w:t>Tiao He Cleanse</w:t>
+      </w:r>
+      <w:r>
+        <w:rPr>
+          <w:rFonts w:ascii="Arial" w:hAnsi="Arial"/>
+          <w:b/>
+          <w:sz w:val="40"/>
+          <w:szCs w:val="40"/>
+        </w:rPr>
+        <w:t xml:space="preserve"> </w:t>
+      </w:r>
+      <w:r>
+        <w:rPr>
+          <w:rFonts w:ascii="Arial" w:hAnsi="Arial"/>
           <w:i/>
+          <w:noProof/>
           <w:sz w:val="40"/>
           <w:szCs w:val="40"/>
           <w:u w:val="single"/>
         </w:rPr>
-      </w:pPr>
-      <w:r>
-        <w:rPr>
-          <w:rFonts w:ascii="Arial" w:hAnsi="Arial"/>
-          <w:b/>
-          <w:sz w:val="40"/>
-          <w:szCs w:val="40"/>
-        </w:rPr>
-        <w:t>Choose one from each list</w:t>
+        <w:drawing>
+          <wp:inline distT="0" distB="0" distL="0" distR="0" wp14:anchorId="24EDB5AD" wp14:editId="4E5F6ECF">
+            <wp:extent cx="1422400" cy="1676400"/>
+            <wp:effectExtent l="0" t="0" r="0" b="0"/>
+            <wp:docPr id="1" name="Picture 1"/>
+            <wp:cNvGraphicFramePr>
+              <a:graphicFrameLocks xmlns:a="http://schemas.openxmlformats.org/drawingml/2006/main" noChangeAspect="1"/>
+            </wp:cNvGraphicFramePr>
+            <a:graphic xmlns:a="http://schemas.openxmlformats.org/drawingml/2006/main">
+              <a:graphicData uri="http://schemas.openxmlformats.org/drawingml/2006/picture">
+                <pic:pic xmlns:pic="http://schemas.openxmlformats.org/drawingml/2006/picture">
+                  <pic:nvPicPr>
+                    <pic:cNvPr id="0" name="tiaohecleanse.jpg"/>
+                    <pic:cNvPicPr/>
+                  </pic:nvPicPr>
+                  <pic:blipFill>
+                    <a:blip r:embed="rId7">
+                      <a:extLst>
+                        <a:ext uri="{28A0092B-C50C-407E-A947-70E740481C1C}">
+                          <a14:useLocalDpi xmlns:a14="http://schemas.microsoft.com/office/drawing/2010/main" val="0"/>
+                        </a:ext>
+                      </a:extLst>
+                    </a:blip>
+                    <a:stretch>
+                      <a:fillRect/>
+                    </a:stretch>
+                  </pic:blipFill>
+                  <pic:spPr>
+                    <a:xfrm>
+                      <a:off x="0" y="0"/>
+                      <a:ext cx="1422400" cy="1676400"/>
+                    </a:xfrm>
+                    <a:prstGeom prst="rect">
+                      <a:avLst/>
+                    </a:prstGeom>
+                  </pic:spPr>
+                </pic:pic>
+              </a:graphicData>
+            </a:graphic>
+          </wp:inline>
+        </w:drawing>
+      </w:r>
+    </w:p>
+    <w:p>
+      <w:pPr>
+        <w:pStyle w:val="ListParagraph"/>
+        <w:rPr>
+          <w:rFonts w:ascii="Arial" w:hAnsi="Arial"/>
+          <w:sz w:val="40"/>
+          <w:szCs w:val="40"/>
+        </w:rPr>
+      </w:pPr>
+      <w:r>
+        <w:rPr>
+          <w:rFonts w:ascii="Arial" w:hAnsi="Arial"/>
+          <w:sz w:val="40"/>
+          <w:szCs w:val="40"/>
+        </w:rPr>
+        <w:t>Absorbs toxins, supports the liver and gall bladder</w:t>
+      </w:r>
+    </w:p>
+    <w:p>
+      <w:pPr>
+        <w:pStyle w:val="ListParagraph"/>
+        <w:rPr>
+          <w:rFonts w:ascii="Arial" w:hAnsi="Arial"/>
+          <w:sz w:val="40"/>
+          <w:szCs w:val="40"/>
+        </w:rPr>
+      </w:pPr>
+    </w:p>
+    <w:p>
+      <w:pPr>
+        <w:pStyle w:val="ListParagraph"/>
+        <w:rPr>
+          <w:rFonts w:ascii="Arial" w:hAnsi="Arial"/>
+          <w:b/>
+          <w:sz w:val="48"/>
+          <w:szCs w:val="48"/>
+        </w:rPr>
+      </w:pPr>
+      <w:r>
+        <w:rPr>
+          <w:rFonts w:ascii="Arial" w:hAnsi="Arial"/>
+          <w:b/>
+          <w:sz w:val="48"/>
+          <w:szCs w:val="48"/>
+        </w:rPr>
+        <w:t>Clean Start</w:t>
+      </w:r>
+      <w:r>
+        <w:rPr>
+          <w:rFonts w:ascii="Arial" w:hAnsi="Arial"/>
+          <w:b/>
+          <w:sz w:val="48"/>
+          <w:szCs w:val="48"/>
+        </w:rPr>
+        <w:t xml:space="preserve"> </w:t>
+      </w:r>
+      <w:r>
+        <w:rPr>
+          <w:rFonts w:ascii="Arial" w:hAnsi="Arial"/>
+          <w:b/>
+          <w:noProof/>
+          <w:sz w:val="48"/>
+          <w:szCs w:val="48"/>
+        </w:rPr>
+        <w:drawing>
+          <wp:inline distT="0" distB="0" distL="0" distR="0" wp14:anchorId="6BE216D0" wp14:editId="5B9218AE">
+            <wp:extent cx="1143000" cy="1143000"/>
+            <wp:effectExtent l="0" t="0" r="0" b="0"/>
+            <wp:docPr id="2" name="Picture 2"/>
+            <wp:cNvGraphicFramePr>
+              <a:graphicFrameLocks xmlns:a="http://schemas.openxmlformats.org/drawingml/2006/main" noChangeAspect="1"/>
+            </wp:cNvGraphicFramePr>
+            <a:graphic xmlns:a="http://schemas.openxmlformats.org/drawingml/2006/main">
+              <a:graphicData uri="http://schemas.openxmlformats.org/drawingml/2006/picture">
+                <pic:pic xmlns:pic="http://schemas.openxmlformats.org/drawingml/2006/picture">
+                  <pic:nvPicPr>
+                    <pic:cNvPr id="0" name="clean.jpg"/>
+                    <pic:cNvPicPr/>
+                  </pic:nvPicPr>
+                  <pic:blipFill>
+                    <a:blip r:embed="rId8">
+                      <a:extLst>
+                        <a:ext uri="{28A0092B-C50C-407E-A947-70E740481C1C}">
+                          <a14:useLocalDpi xmlns:a14="http://schemas.microsoft.com/office/drawing/2010/main" val="0"/>
+                        </a:ext>
+                      </a:extLst>
+                    </a:blip>
+                    <a:stretch>
+                      <a:fillRect/>
+                    </a:stretch>
+                  </pic:blipFill>
+                  <pic:spPr>
+                    <a:xfrm>
+                      <a:off x="0" y="0"/>
+                      <a:ext cx="1143000" cy="1143000"/>
+                    </a:xfrm>
+                    <a:prstGeom prst="rect">
+                      <a:avLst/>
+                    </a:prstGeom>
+                  </pic:spPr>
+                </pic:pic>
+              </a:graphicData>
+            </a:graphic>
+          </wp:inline>
+        </w:drawing>
+      </w:r>
+    </w:p>
+    <w:p>
+      <w:pPr>
+        <w:pStyle w:val="ListParagraph"/>
+        <w:rPr>
+          <w:rFonts w:ascii="Arial" w:hAnsi="Arial"/>
+          <w:sz w:val="40"/>
+          <w:szCs w:val="40"/>
+        </w:rPr>
+      </w:pPr>
+      <w:r>
+        <w:rPr>
+          <w:rFonts w:ascii="Arial" w:hAnsi="Arial"/>
+          <w:sz w:val="40"/>
+          <w:szCs w:val="40"/>
+        </w:rPr>
+        <w:t>Promotes elimination of waste, soothes bowel</w:t>
+      </w:r>
+    </w:p>
+    <w:p>
+      <w:pPr>
+        <w:pStyle w:val="ListParagraph"/>
+        <w:rPr>
+          <w:rFonts w:ascii="Arial" w:hAnsi="Arial"/>
+          <w:sz w:val="40"/>
+          <w:szCs w:val="40"/>
+        </w:rPr>
+      </w:pPr>
+    </w:p>
+    <w:p>
+      <w:pPr>
+        <w:pStyle w:val="ListParagraph"/>
+        <w:rPr>
+          <w:rFonts w:ascii="Arial" w:hAnsi="Arial"/>
+          <w:sz w:val="40"/>
+          <w:szCs w:val="40"/>
+        </w:rPr>
+      </w:pPr>
+      <w:r>
+        <w:rPr>
+          <w:rFonts w:ascii="Arial" w:hAnsi="Arial"/>
+          <w:b/>
+          <w:sz w:val="40"/>
+          <w:szCs w:val="40"/>
+        </w:rPr>
+        <w:t>STEP 2:</w:t>
+      </w:r>
+      <w:r>
+        <w:rPr>
+          <w:rFonts w:ascii="Arial" w:hAnsi="Arial"/>
+          <w:sz w:val="40"/>
+          <w:szCs w:val="40"/>
+        </w:rPr>
+        <w:t xml:space="preserve"> Choose a meal replacement</w:t>
+      </w:r>
+    </w:p>
+    <w:p>
+      <w:pPr>
+        <w:pStyle w:val="ListParagraph"/>
+        <w:rPr>
+          <w:rFonts w:ascii="Arial" w:hAnsi="Arial"/>
+          <w:sz w:val="40"/>
+          <w:szCs w:val="40"/>
+        </w:rPr>
+      </w:pPr>
+    </w:p>
+    <w:p>
+      <w:pPr>
+        <w:pStyle w:val="ListParagraph"/>
+        <w:rPr>
+          <w:rFonts w:ascii="Arial" w:hAnsi="Arial"/>
+          <w:sz w:val="40"/>
+          <w:szCs w:val="40"/>
+        </w:rPr>
+      </w:pPr>
+      <w:r>
+        <w:rPr>
+          <w:rFonts w:ascii="Arial" w:hAnsi="Arial"/>
+          <w:b/>
+          <w:sz w:val="48"/>
+          <w:szCs w:val="48"/>
+        </w:rPr>
+        <w:t>Love &amp; Peas</w:t>
+      </w:r>
+      <w:r>
+        <w:rPr>
+          <w:rFonts w:ascii="Arial" w:hAnsi="Arial"/>
+          <w:sz w:val="40"/>
+          <w:szCs w:val="40"/>
+        </w:rPr>
+        <w:t xml:space="preserve"> </w:t>
+      </w:r>
+      <w:r>
+        <w:rPr>
+          <w:rFonts w:ascii="Arial" w:hAnsi="Arial"/>
+          <w:noProof/>
+          <w:sz w:val="40"/>
+          <w:szCs w:val="40"/>
+        </w:rPr>
+        <w:drawing>
+          <wp:inline distT="0" distB="0" distL="0" distR="0" wp14:anchorId="4C62826D" wp14:editId="7A54673F">
+            <wp:extent cx="2857500" cy="2857500"/>
+            <wp:effectExtent l="0" t="0" r="12700" b="12700"/>
+            <wp:docPr id="3" name="Picture 3"/>
+            <wp:cNvGraphicFramePr>
+              <a:graphicFrameLocks xmlns:a="http://schemas.openxmlformats.org/drawingml/2006/main" noChangeAspect="1"/>
+            </wp:cNvGraphicFramePr>
+            <a:graphic xmlns:a="http://schemas.openxmlformats.org/drawingml/2006/main">
+              <a:graphicData uri="http://schemas.openxmlformats.org/drawingml/2006/picture">
+                <pic:pic xmlns:pic="http://schemas.openxmlformats.org/drawingml/2006/picture">
+                  <pic:nvPicPr>
+                    <pic:cNvPr id="0" name="README.jpg"/>
+                    <pic:cNvPicPr/>
+                  </pic:nvPicPr>
+                  <pic:blipFill>
+                    <a:blip r:embed="rId9">
+                      <a:extLst>
+                        <a:ext uri="{28A0092B-C50C-407E-A947-70E740481C1C}">
+                          <a14:useLocalDpi xmlns:a14="http://schemas.microsoft.com/office/drawing/2010/main" val="0"/>
+                        </a:ext>
+                      </a:extLst>
+                    </a:blip>
+                    <a:stretch>
+                      <a:fillRect/>
+                    </a:stretch>
+                  </pic:blipFill>
+                  <pic:spPr>
+                    <a:xfrm>
+                      <a:off x="0" y="0"/>
+                      <a:ext cx="2857500" cy="2857500"/>
+                    </a:xfrm>
+                    <a:prstGeom prst="rect">
+                      <a:avLst/>
+                    </a:prstGeom>
+                  </pic:spPr>
+                </pic:pic>
+              </a:graphicData>
+            </a:graphic>
+          </wp:inline>
+        </w:drawing>
+      </w:r>
+    </w:p>
+    <w:p>
+      <w:pPr>
+        <w:pStyle w:val="ListParagraph"/>
+        <w:rPr>
+          <w:rFonts w:ascii="Arial" w:hAnsi="Arial"/>
+          <w:sz w:val="40"/>
+          <w:szCs w:val="40"/>
+        </w:rPr>
+      </w:pPr>
+      <w:r>
+        <w:rPr>
+          <w:rFonts w:ascii="Arial" w:hAnsi="Arial"/>
+          <w:sz w:val="40"/>
+          <w:szCs w:val="40"/>
+        </w:rPr>
+        <w:t>Provides essential nutrition 20g of protein per serving</w:t>
+      </w:r>
+      <w:r>
+        <w:rPr>
+          <w:rFonts w:ascii="Arial" w:hAnsi="Arial"/>
+          <w:sz w:val="40"/>
+          <w:szCs w:val="40"/>
+        </w:rPr>
+        <w:t>, supports urinary and ci</w:t>
+      </w:r>
+      <w:r>
+        <w:rPr>
+          <w:rFonts w:ascii="Arial" w:hAnsi="Arial"/>
+          <w:sz w:val="40"/>
+          <w:szCs w:val="40"/>
+        </w:rPr>
+        <w:t>rculatory, powerful antioxidant</w:t>
+      </w:r>
+      <w:r>
+        <w:rPr>
+          <w:rFonts w:ascii="Arial" w:hAnsi="Arial"/>
+          <w:sz w:val="40"/>
+          <w:szCs w:val="40"/>
+        </w:rPr>
+        <w:t xml:space="preserve"> </w:t>
+      </w:r>
+    </w:p>
+    <w:p>
+      <w:pPr>
+        <w:pStyle w:val="ListParagraph"/>
+        <w:rPr>
+          <w:rFonts w:ascii="Arial" w:hAnsi="Arial"/>
+          <w:sz w:val="40"/>
+          <w:szCs w:val="40"/>
+        </w:rPr>
+      </w:pPr>
+    </w:p>
+    <w:p>
+      <w:pPr>
+        <w:pStyle w:val="ListParagraph"/>
+        <w:rPr>
+          <w:rFonts w:ascii="Arial" w:hAnsi="Arial"/>
+          <w:b/>
+          <w:sz w:val="48"/>
+          <w:szCs w:val="48"/>
+        </w:rPr>
+      </w:pPr>
+      <w:r>
+        <w:rPr>
+          <w:rFonts w:ascii="Arial" w:hAnsi="Arial"/>
+          <w:b/>
+          <w:sz w:val="48"/>
+          <w:szCs w:val="48"/>
+        </w:rPr>
+        <w:t>Natures Harvest</w:t>
+      </w:r>
+      <w:r>
+        <w:rPr>
+          <w:rFonts w:ascii="Arial" w:hAnsi="Arial"/>
+          <w:b/>
+          <w:noProof/>
+          <w:sz w:val="48"/>
+          <w:szCs w:val="48"/>
+        </w:rPr>
+        <w:drawing>
+          <wp:inline distT="0" distB="0" distL="0" distR="0" wp14:anchorId="1524828D" wp14:editId="08B5CD62">
+            <wp:extent cx="2857500" cy="2857500"/>
+            <wp:effectExtent l="0" t="0" r="12700" b="12700"/>
+            <wp:docPr id="6" name="Picture 6"/>
+            <wp:cNvGraphicFramePr>
+              <a:graphicFrameLocks xmlns:a="http://schemas.openxmlformats.org/drawingml/2006/main" noChangeAspect="1"/>
+            </wp:cNvGraphicFramePr>
+            <a:graphic xmlns:a="http://schemas.openxmlformats.org/drawingml/2006/main">
+              <a:graphicData uri="http://schemas.openxmlformats.org/drawingml/2006/picture">
+                <pic:pic xmlns:pic="http://schemas.openxmlformats.org/drawingml/2006/picture">
+                  <pic:nvPicPr>
+                    <pic:cNvPr id="0" name="naturesharvest2.jpg"/>
+                    <pic:cNvPicPr/>
+                  </pic:nvPicPr>
+                  <pic:blipFill>
+                    <a:blip r:embed="rId10">
+                      <a:extLst>
+                        <a:ext uri="{28A0092B-C50C-407E-A947-70E740481C1C}">
+                          <a14:useLocalDpi xmlns:a14="http://schemas.microsoft.com/office/drawing/2010/main" val="0"/>
+                        </a:ext>
+                      </a:extLst>
+                    </a:blip>
+                    <a:stretch>
+                      <a:fillRect/>
+                    </a:stretch>
+                  </pic:blipFill>
+                  <pic:spPr>
+                    <a:xfrm>
+                      <a:off x="0" y="0"/>
+                      <a:ext cx="2857500" cy="2857500"/>
+                    </a:xfrm>
+                    <a:prstGeom prst="rect">
+                      <a:avLst/>
+                    </a:prstGeom>
+                  </pic:spPr>
+                </pic:pic>
+              </a:graphicData>
+            </a:graphic>
+          </wp:inline>
+        </w:drawing>
+      </w:r>
+    </w:p>
+    <w:p>
+      <w:pPr>
+        <w:pStyle w:val="ListParagraph"/>
+        <w:rPr>
+          <w:rFonts w:ascii="Arial" w:hAnsi="Arial"/>
+          <w:sz w:val="40"/>
+          <w:szCs w:val="40"/>
+        </w:rPr>
+      </w:pPr>
+      <w:r>
+        <w:rPr>
+          <w:rFonts w:ascii="Arial" w:hAnsi="Arial"/>
+          <w:sz w:val="40"/>
+          <w:szCs w:val="40"/>
+        </w:rPr>
+        <w:t>Meal replacement</w:t>
+      </w:r>
+      <w:r>
+        <w:rPr>
+          <w:rFonts w:ascii="Arial" w:hAnsi="Arial"/>
+          <w:sz w:val="40"/>
+          <w:szCs w:val="40"/>
+        </w:rPr>
+        <w:t>, green foods, antioxidants, essential fatty acids, nutritive herbs, fiber and more,</w:t>
+      </w:r>
+      <w:r>
+        <w:rPr>
+          <w:rFonts w:ascii="Arial" w:hAnsi="Arial"/>
+          <w:sz w:val="40"/>
+          <w:szCs w:val="40"/>
+        </w:rPr>
+        <w:t xml:space="preserve"> allergen free</w:t>
+      </w:r>
+    </w:p>
+    <w:p>
+      <w:pPr>
+        <w:pStyle w:val="ListParagraph"/>
+        <w:rPr>
+          <w:rFonts w:ascii="Arial" w:hAnsi="Arial"/>
+          <w:sz w:val="40"/>
+          <w:szCs w:val="40"/>
+        </w:rPr>
+      </w:pPr>
+    </w:p>
+    <w:p>
+      <w:pPr>
+        <w:pStyle w:val="ListParagraph"/>
+        <w:rPr>
+          <w:rFonts w:ascii="Arial" w:hAnsi="Arial"/>
+          <w:sz w:val="40"/>
+          <w:szCs w:val="40"/>
+        </w:rPr>
+      </w:pPr>
+      <w:r>
+        <w:rPr>
+          <w:rFonts w:ascii="Arial" w:hAnsi="Arial"/>
+          <w:b/>
+          <w:sz w:val="48"/>
+          <w:szCs w:val="48"/>
+        </w:rPr>
+        <w:t>STEP 3:</w:t>
+      </w:r>
+      <w:r>
+        <w:rPr>
+          <w:rFonts w:ascii="Arial" w:hAnsi="Arial"/>
+          <w:sz w:val="40"/>
+          <w:szCs w:val="40"/>
+        </w:rPr>
+        <w:t xml:space="preserve"> Address weight management </w:t>
+      </w:r>
+    </w:p>
+    <w:p>
+      <w:pPr>
+        <w:pStyle w:val="ListParagraph"/>
+        <w:rPr>
+          <w:rFonts w:ascii="Arial" w:hAnsi="Arial"/>
+          <w:sz w:val="40"/>
+          <w:szCs w:val="40"/>
+        </w:rPr>
+      </w:pPr>
+    </w:p>
+    <w:p>
+      <w:pPr>
+        <w:pStyle w:val="ListParagraph"/>
+        <w:tabs>
+          <w:tab w:val="left" w:pos="3080"/>
+        </w:tabs>
+        <w:rPr>
+          <w:rFonts w:ascii="Arial" w:hAnsi="Arial"/>
+          <w:b/>
+          <w:sz w:val="48"/>
+          <w:szCs w:val="48"/>
+        </w:rPr>
+      </w:pPr>
+      <w:r>
+        <w:rPr>
+          <w:rFonts w:ascii="Arial" w:hAnsi="Arial"/>
+          <w:b/>
+          <w:sz w:val="48"/>
+          <w:szCs w:val="48"/>
+        </w:rPr>
+        <w:t>Stixated</w:t>
+      </w:r>
+      <w:r>
+        <w:rPr>
+          <w:rFonts w:ascii="Arial" w:hAnsi="Arial"/>
+          <w:b/>
+          <w:sz w:val="48"/>
+          <w:szCs w:val="48"/>
+        </w:rPr>
+        <w:t xml:space="preserve"> </w:t>
+      </w:r>
+      <w:r>
+        <w:rPr>
+          <w:rFonts w:ascii="Arial" w:hAnsi="Arial"/>
+          <w:b/>
+          <w:noProof/>
+          <w:sz w:val="48"/>
+          <w:szCs w:val="48"/>
+        </w:rPr>
+        <w:drawing>
+          <wp:inline distT="0" distB="0" distL="0" distR="0" wp14:anchorId="58D260C8" wp14:editId="01FBCE6B">
+            <wp:extent cx="2857500" cy="2857500"/>
+            <wp:effectExtent l="0" t="0" r="12700" b="12700"/>
+            <wp:docPr id="5" name="Picture 5"/>
+            <wp:cNvGraphicFramePr>
+              <a:graphicFrameLocks xmlns:a="http://schemas.openxmlformats.org/drawingml/2006/main" noChangeAspect="1"/>
+            </wp:cNvGraphicFramePr>
+            <a:graphic xmlns:a="http://schemas.openxmlformats.org/drawingml/2006/main">
+              <a:graphicData uri="http://schemas.openxmlformats.org/drawingml/2006/picture">
+                <pic:pic xmlns:pic="http://schemas.openxmlformats.org/drawingml/2006/picture">
+                  <pic:nvPicPr>
+                    <pic:cNvPr id="0" name="stixated.jpg"/>
+                    <pic:cNvPicPr/>
+                  </pic:nvPicPr>
+                  <pic:blipFill>
+                    <a:blip r:embed="rId11">
+                      <a:extLst>
+                        <a:ext uri="{28A0092B-C50C-407E-A947-70E740481C1C}">
+                          <a14:useLocalDpi xmlns:a14="http://schemas.microsoft.com/office/drawing/2010/main" val="0"/>
+                        </a:ext>
+                      </a:extLst>
+                    </a:blip>
+                    <a:stretch>
+                      <a:fillRect/>
+                    </a:stretch>
+                  </pic:blipFill>
+                  <pic:spPr>
+                    <a:xfrm>
+                      <a:off x="0" y="0"/>
+                      <a:ext cx="2857500" cy="2857500"/>
+                    </a:xfrm>
+                    <a:prstGeom prst="rect">
+                      <a:avLst/>
+                    </a:prstGeom>
+                  </pic:spPr>
+                </pic:pic>
+              </a:graphicData>
+            </a:graphic>
+          </wp:inline>
+        </w:drawing>
+      </w:r>
+    </w:p>
+    <w:p>
+      <w:pPr>
+        <w:pStyle w:val="ListParagraph"/>
+        <w:tabs>
+          <w:tab w:val="left" w:pos="3080"/>
+        </w:tabs>
+        <w:rPr>
+          <w:rFonts w:ascii="Arial" w:hAnsi="Arial"/>
+          <w:sz w:val="40"/>
+          <w:szCs w:val="40"/>
+        </w:rPr>
+      </w:pPr>
+      <w:r>
+        <w:rPr>
+          <w:rFonts w:ascii="Arial" w:hAnsi="Arial"/>
+          <w:sz w:val="40"/>
+          <w:szCs w:val="40"/>
+        </w:rPr>
+        <w:t>Satisfies cravings between meals promotes feeling of fullness</w:t>
+      </w:r>
+    </w:p>
+    <w:p>
+      <w:pPr>
+        <w:pStyle w:val="ListParagraph"/>
+        <w:tabs>
+          <w:tab w:val="left" w:pos="3080"/>
+        </w:tabs>
+        <w:rPr>
+          <w:rFonts w:ascii="Arial" w:hAnsi="Arial"/>
+          <w:sz w:val="40"/>
+          <w:szCs w:val="40"/>
+        </w:rPr>
+      </w:pPr>
+    </w:p>
+    <w:p>
+      <w:pPr>
+        <w:pStyle w:val="ListParagraph"/>
+        <w:tabs>
+          <w:tab w:val="left" w:pos="3080"/>
+        </w:tabs>
+        <w:rPr>
+          <w:rFonts w:ascii="Arial" w:hAnsi="Arial"/>
+          <w:b/>
+          <w:sz w:val="48"/>
+          <w:szCs w:val="48"/>
+        </w:rPr>
+      </w:pPr>
+      <w:r>
+        <w:rPr>
+          <w:rFonts w:ascii="Arial" w:hAnsi="Arial"/>
+          <w:b/>
+          <w:sz w:val="48"/>
+          <w:szCs w:val="48"/>
+        </w:rPr>
+        <w:t>Ultra Therm</w:t>
+      </w:r>
+      <w:r>
+        <w:rPr>
+          <w:rFonts w:ascii="Arial" w:hAnsi="Arial"/>
+          <w:b/>
+          <w:sz w:val="48"/>
+          <w:szCs w:val="48"/>
+        </w:rPr>
+        <w:t xml:space="preserve"> </w:t>
+      </w:r>
+      <w:r>
+        <w:rPr>
+          <w:rFonts w:ascii="Arial" w:hAnsi="Arial"/>
+          <w:b/>
+          <w:noProof/>
+          <w:sz w:val="48"/>
+          <w:szCs w:val="48"/>
+        </w:rPr>
+        <w:drawing>
+          <wp:inline distT="0" distB="0" distL="0" distR="0" wp14:anchorId="1B25D42E" wp14:editId="47694789">
+            <wp:extent cx="2857500" cy="2857500"/>
+            <wp:effectExtent l="0" t="0" r="12700" b="12700"/>
+            <wp:docPr id="7" name="Picture 7"/>
+            <wp:cNvGraphicFramePr>
+              <a:graphicFrameLocks xmlns:a="http://schemas.openxmlformats.org/drawingml/2006/main" noChangeAspect="1"/>
+            </wp:cNvGraphicFramePr>
+            <a:graphic xmlns:a="http://schemas.openxmlformats.org/drawingml/2006/main">
+              <a:graphicData uri="http://schemas.openxmlformats.org/drawingml/2006/picture">
+                <pic:pic xmlns:pic="http://schemas.openxmlformats.org/drawingml/2006/picture">
+                  <pic:nvPicPr>
+                    <pic:cNvPr id="0" name="ultratherm.jpg"/>
+                    <pic:cNvPicPr/>
+                  </pic:nvPicPr>
+                  <pic:blipFill>
+                    <a:blip r:embed="rId12">
+                      <a:extLst>
+                        <a:ext uri="{28A0092B-C50C-407E-A947-70E740481C1C}">
+                          <a14:useLocalDpi xmlns:a14="http://schemas.microsoft.com/office/drawing/2010/main" val="0"/>
+                        </a:ext>
+                      </a:extLst>
+                    </a:blip>
+                    <a:stretch>
+                      <a:fillRect/>
+                    </a:stretch>
+                  </pic:blipFill>
+                  <pic:spPr>
+                    <a:xfrm>
+                      <a:off x="0" y="0"/>
+                      <a:ext cx="2857500" cy="2857500"/>
+                    </a:xfrm>
+                    <a:prstGeom prst="rect">
+                      <a:avLst/>
+                    </a:prstGeom>
+                  </pic:spPr>
+                </pic:pic>
+              </a:graphicData>
+            </a:graphic>
+          </wp:inline>
+        </w:drawing>
+      </w:r>
+    </w:p>
+    <w:p>
+      <w:pPr>
+        <w:pStyle w:val="ListParagraph"/>
+        <w:rPr>
+          <w:rFonts w:ascii="Arial" w:hAnsi="Arial"/>
+          <w:sz w:val="40"/>
+          <w:szCs w:val="40"/>
+        </w:rPr>
+      </w:pPr>
+    </w:p>
+    <w:p>
+      <w:pPr>
+        <w:pStyle w:val="ListParagraph"/>
+        <w:rPr>
+          <w:rFonts w:ascii="Arial" w:hAnsi="Arial"/>
+          <w:sz w:val="40"/>
+          <w:szCs w:val="40"/>
+        </w:rPr>
+      </w:pPr>
+      <w:r>
+        <w:rPr>
+          <w:rFonts w:ascii="Arial" w:hAnsi="Arial"/>
+          <w:sz w:val="40"/>
+          <w:szCs w:val="40"/>
+        </w:rPr>
+        <w:t>Increase calorie burn all</w:t>
+      </w:r>
+      <w:r>
+        <w:rPr>
+          <w:rFonts w:ascii="Arial" w:hAnsi="Arial"/>
+          <w:sz w:val="40"/>
+          <w:szCs w:val="40"/>
+        </w:rPr>
+        <w:t xml:space="preserve"> day, helps break down body fat</w:t>
+      </w:r>
+    </w:p>
+    <w:p>
+      <w:pPr>
+        <w:pStyle w:val="ListParagraph"/>
+        <w:rPr>
+          <w:rFonts w:ascii="Arial" w:hAnsi="Arial"/>
+          <w:sz w:val="40"/>
+          <w:szCs w:val="40"/>
+        </w:rPr>
+      </w:pPr>
+    </w:p>
+    <w:p>
+      <w:pPr>
+        <w:pStyle w:val="ListParagraph"/>
+        <w:rPr>
+          <w:rFonts w:ascii="Arial" w:hAnsi="Arial"/>
+          <w:b/>
+          <w:sz w:val="48"/>
+          <w:szCs w:val="48"/>
+        </w:rPr>
+      </w:pPr>
+      <w:r>
+        <w:rPr>
+          <w:rFonts w:ascii="Arial" w:hAnsi="Arial"/>
+          <w:b/>
+          <w:sz w:val="48"/>
+          <w:szCs w:val="48"/>
+        </w:rPr>
+        <w:t>Garcinia</w:t>
+      </w:r>
+      <w:r>
+        <w:rPr>
+          <w:rFonts w:ascii="Arial" w:hAnsi="Arial"/>
+          <w:b/>
+          <w:sz w:val="48"/>
+          <w:szCs w:val="48"/>
+        </w:rPr>
+        <w:t xml:space="preserve"> </w:t>
+      </w:r>
+      <w:r>
+        <w:rPr>
+          <w:rFonts w:ascii="Arial" w:hAnsi="Arial"/>
+          <w:b/>
+          <w:noProof/>
+          <w:sz w:val="48"/>
+          <w:szCs w:val="48"/>
+        </w:rPr>
+        <w:drawing>
+          <wp:inline distT="0" distB="0" distL="0" distR="0" wp14:anchorId="0C6E3588" wp14:editId="0D2F0A1C">
+            <wp:extent cx="2857500" cy="2857500"/>
+            <wp:effectExtent l="0" t="0" r="12700" b="12700"/>
+            <wp:docPr id="8" name="Picture 8"/>
+            <wp:cNvGraphicFramePr>
+              <a:graphicFrameLocks xmlns:a="http://schemas.openxmlformats.org/drawingml/2006/main" noChangeAspect="1"/>
+            </wp:cNvGraphicFramePr>
+            <a:graphic xmlns:a="http://schemas.openxmlformats.org/drawingml/2006/main">
+              <a:graphicData uri="http://schemas.openxmlformats.org/drawingml/2006/picture">
+                <pic:pic xmlns:pic="http://schemas.openxmlformats.org/drawingml/2006/picture">
+                  <pic:nvPicPr>
+                    <pic:cNvPr id="0" name="garcinia.jpg"/>
+                    <pic:cNvPicPr/>
+                  </pic:nvPicPr>
+                  <pic:blipFill>
+                    <a:blip r:embed="rId13">
+                      <a:extLst>
+                        <a:ext uri="{28A0092B-C50C-407E-A947-70E740481C1C}">
+                          <a14:useLocalDpi xmlns:a14="http://schemas.microsoft.com/office/drawing/2010/main" val="0"/>
+                        </a:ext>
+                      </a:extLst>
+                    </a:blip>
+                    <a:stretch>
+                      <a:fillRect/>
+                    </a:stretch>
+                  </pic:blipFill>
+                  <pic:spPr>
+                    <a:xfrm>
+                      <a:off x="0" y="0"/>
+                      <a:ext cx="2857500" cy="2857500"/>
+                    </a:xfrm>
+                    <a:prstGeom prst="rect">
+                      <a:avLst/>
+                    </a:prstGeom>
+                  </pic:spPr>
+                </pic:pic>
+              </a:graphicData>
+            </a:graphic>
+          </wp:inline>
+        </w:drawing>
+      </w:r>
+    </w:p>
+    <w:p>
+      <w:pPr>
+        <w:pStyle w:val="ListParagraph"/>
+        <w:rPr>
+          <w:rFonts w:ascii="Arial" w:hAnsi="Arial"/>
+          <w:sz w:val="40"/>
+          <w:szCs w:val="40"/>
+        </w:rPr>
+      </w:pPr>
+      <w:r>
+        <w:rPr>
+          <w:rFonts w:ascii="Arial" w:hAnsi="Arial"/>
+          <w:sz w:val="40"/>
+          <w:szCs w:val="40"/>
+        </w:rPr>
+        <w:t>Suppresses appetite, maintains blood sugar levels</w:t>
+      </w:r>
+    </w:p>
+    <w:p>
+      <w:pPr>
+        <w:pStyle w:val="ListParagraph"/>
+        <w:rPr>
+          <w:rFonts w:ascii="Arial" w:hAnsi="Arial"/>
+          <w:b/>
+          <w:sz w:val="40"/>
+          <w:szCs w:val="40"/>
+        </w:rPr>
+      </w:pPr>
+    </w:p>
+    <w:p>
+      <w:pPr>
+        <w:pStyle w:val="ListParagraph"/>
+        <w:rPr>
+          <w:rFonts w:ascii="Arial" w:hAnsi="Arial"/>
+          <w:b/>
+          <w:sz w:val="48"/>
+          <w:szCs w:val="48"/>
+        </w:rPr>
+      </w:pPr>
+      <w:r>
+        <w:rPr>
+          <w:rFonts w:ascii="Arial" w:hAnsi="Arial"/>
+          <w:b/>
+          <w:sz w:val="48"/>
+          <w:szCs w:val="48"/>
+        </w:rPr>
+        <w:t>SweetFx</w:t>
+      </w:r>
+      <w:r>
+        <w:rPr>
+          <w:rFonts w:ascii="Arial" w:hAnsi="Arial"/>
+          <w:b/>
+          <w:sz w:val="48"/>
+          <w:szCs w:val="48"/>
+        </w:rPr>
+        <w:t xml:space="preserve"> </w:t>
+      </w:r>
+      <w:r>
+        <w:rPr>
+          <w:rFonts w:ascii="Arial" w:hAnsi="Arial"/>
+          <w:b/>
+          <w:noProof/>
+          <w:sz w:val="48"/>
+          <w:szCs w:val="48"/>
+        </w:rPr>
+        <w:drawing>
+          <wp:inline distT="0" distB="0" distL="0" distR="0" wp14:anchorId="60D2A257" wp14:editId="341AFA16">
+            <wp:extent cx="2857500" cy="2857500"/>
+            <wp:effectExtent l="0" t="0" r="12700" b="12700"/>
+            <wp:docPr id="9" name="Picture 9"/>
+            <wp:cNvGraphicFramePr>
+              <a:graphicFrameLocks xmlns:a="http://schemas.openxmlformats.org/drawingml/2006/main" noChangeAspect="1"/>
+            </wp:cNvGraphicFramePr>
+            <a:graphic xmlns:a="http://schemas.openxmlformats.org/drawingml/2006/main">
+              <a:graphicData uri="http://schemas.openxmlformats.org/drawingml/2006/picture">
+                <pic:pic xmlns:pic="http://schemas.openxmlformats.org/drawingml/2006/picture">
+                  <pic:nvPicPr>
+                    <pic:cNvPr id="0" name="sweetfx.jpg"/>
+                    <pic:cNvPicPr/>
+                  </pic:nvPicPr>
+                  <pic:blipFill>
+                    <a:blip r:embed="rId14">
+                      <a:extLst>
+                        <a:ext uri="{28A0092B-C50C-407E-A947-70E740481C1C}">
+                          <a14:useLocalDpi xmlns:a14="http://schemas.microsoft.com/office/drawing/2010/main" val="0"/>
+                        </a:ext>
+                      </a:extLst>
+                    </a:blip>
+                    <a:stretch>
+                      <a:fillRect/>
+                    </a:stretch>
+                  </pic:blipFill>
+                  <pic:spPr>
+                    <a:xfrm>
+                      <a:off x="0" y="0"/>
+                      <a:ext cx="2857500" cy="2857500"/>
+                    </a:xfrm>
+                    <a:prstGeom prst="rect">
+                      <a:avLst/>
+                    </a:prstGeom>
+                  </pic:spPr>
+                </pic:pic>
+              </a:graphicData>
+            </a:graphic>
+          </wp:inline>
+        </w:drawing>
+      </w:r>
+    </w:p>
+    <w:p>
+      <w:pPr>
+        <w:pStyle w:val="ListParagraph"/>
+        <w:rPr>
+          <w:rFonts w:ascii="Arial" w:hAnsi="Arial"/>
+          <w:sz w:val="40"/>
+          <w:szCs w:val="40"/>
+        </w:rPr>
+      </w:pPr>
+      <w:r>
+        <w:rPr>
+          <w:rFonts w:ascii="Arial" w:hAnsi="Arial"/>
+          <w:sz w:val="40"/>
+          <w:szCs w:val="40"/>
+        </w:rPr>
+        <w:t>Helps block the absorption of sugar</w:t>
+      </w:r>
+    </w:p>
+    <w:p>
+      <w:pPr>
+        <w:pStyle w:val="ListParagraph"/>
+        <w:rPr>
+          <w:rFonts w:ascii="Arial" w:hAnsi="Arial"/>
+          <w:sz w:val="40"/>
+          <w:szCs w:val="40"/>
+        </w:rPr>
+      </w:pPr>
+    </w:p>
+    <w:p>
+      <w:pPr>
+        <w:pStyle w:val="ListParagraph"/>
+        <w:rPr>
+          <w:rFonts w:ascii="Arial" w:hAnsi="Arial"/>
+          <w:sz w:val="40"/>
+          <w:szCs w:val="40"/>
+        </w:rPr>
+      </w:pPr>
+      <w:r>
+        <w:rPr>
+          <w:rFonts w:ascii="Arial" w:hAnsi="Arial"/>
+          <w:b/>
+          <w:sz w:val="48"/>
+          <w:szCs w:val="48"/>
+        </w:rPr>
+        <w:t>STEP 4:</w:t>
+      </w:r>
+      <w:r>
+        <w:rPr>
+          <w:rFonts w:ascii="Arial" w:hAnsi="Arial"/>
+          <w:sz w:val="40"/>
+          <w:szCs w:val="40"/>
+        </w:rPr>
+        <w:t xml:space="preserve"> Eat essential foods</w:t>
+      </w:r>
+    </w:p>
+    <w:p>
+      <w:pPr>
+        <w:pStyle w:val="ListParagraph"/>
+        <w:rPr>
+          <w:rFonts w:ascii="Arial" w:hAnsi="Arial"/>
+          <w:sz w:val="40"/>
+          <w:szCs w:val="40"/>
+        </w:rPr>
+      </w:pPr>
+    </w:p>
+    <w:p>
+      <w:pPr>
+        <w:pStyle w:val="ListParagraph"/>
+        <w:rPr>
+          <w:rFonts w:ascii="Arial" w:hAnsi="Arial"/>
+          <w:sz w:val="40"/>
+          <w:szCs w:val="40"/>
+        </w:rPr>
+      </w:pPr>
+      <w:r>
+        <w:rPr>
+          <w:rFonts w:ascii="Arial" w:hAnsi="Arial"/>
+          <w:sz w:val="40"/>
+          <w:szCs w:val="40"/>
+        </w:rPr>
+        <w:t>Here are some great tips to get started:</w:t>
+      </w:r>
+    </w:p>
+    <w:p>
+      <w:pPr>
+        <w:pStyle w:val="ListParagraph"/>
+        <w:numPr>
+          <w:ilvl w:val="0"/>
+          <w:numId w:val="3"/>
+        </w:numPr>
+        <w:rPr>
+          <w:rFonts w:ascii="Arial" w:hAnsi="Arial"/>
+          <w:sz w:val="40"/>
+          <w:szCs w:val="40"/>
+        </w:rPr>
+      </w:pPr>
+      <w:r>
+        <w:rPr>
+          <w:rFonts w:ascii="Arial" w:hAnsi="Arial"/>
+          <w:sz w:val="40"/>
+          <w:szCs w:val="40"/>
+        </w:rPr>
+        <w:t>Choose an</w:t>
+      </w:r>
+      <w:r>
+        <w:rPr>
+          <w:rFonts w:ascii="Arial" w:hAnsi="Arial"/>
+          <w:sz w:val="40"/>
+          <w:szCs w:val="40"/>
+        </w:rPr>
+        <w:t xml:space="preserve"> alkaline </w:t>
+      </w:r>
+      <w:proofErr w:type="gramStart"/>
+      <w:r>
+        <w:rPr>
+          <w:rFonts w:ascii="Arial" w:hAnsi="Arial"/>
+          <w:sz w:val="40"/>
+          <w:szCs w:val="40"/>
+        </w:rPr>
+        <w:t>diet</w:t>
+      </w:r>
+      <w:r>
+        <w:rPr>
+          <w:rFonts w:ascii="Arial" w:hAnsi="Arial"/>
+          <w:sz w:val="40"/>
+          <w:szCs w:val="40"/>
+        </w:rPr>
+        <w:t>,</w:t>
+      </w:r>
+      <w:proofErr w:type="gramEnd"/>
+      <w:r>
+        <w:rPr>
+          <w:rFonts w:ascii="Arial" w:hAnsi="Arial"/>
+          <w:sz w:val="40"/>
+          <w:szCs w:val="40"/>
+        </w:rPr>
+        <w:t xml:space="preserve"> avoid acidic foods such as soda.</w:t>
+      </w:r>
+    </w:p>
+    <w:p>
+      <w:pPr>
+        <w:pStyle w:val="ListParagraph"/>
+        <w:numPr>
+          <w:ilvl w:val="0"/>
+          <w:numId w:val="3"/>
+        </w:numPr>
+        <w:rPr>
+          <w:rFonts w:ascii="Arial" w:hAnsi="Arial"/>
+          <w:sz w:val="40"/>
+          <w:szCs w:val="40"/>
+        </w:rPr>
+      </w:pPr>
+      <w:proofErr w:type="gramStart"/>
+      <w:r>
+        <w:rPr>
+          <w:rFonts w:ascii="Arial" w:hAnsi="Arial"/>
+          <w:sz w:val="40"/>
+          <w:szCs w:val="40"/>
+        </w:rPr>
+        <w:t>raw</w:t>
+      </w:r>
+      <w:proofErr w:type="gramEnd"/>
+      <w:r>
+        <w:rPr>
+          <w:rFonts w:ascii="Arial" w:hAnsi="Arial"/>
+          <w:sz w:val="40"/>
+          <w:szCs w:val="40"/>
+        </w:rPr>
+        <w:t xml:space="preserve"> foods such as </w:t>
+      </w:r>
+      <w:r>
+        <w:rPr>
+          <w:rFonts w:ascii="Arial" w:hAnsi="Arial"/>
+          <w:sz w:val="40"/>
+          <w:szCs w:val="40"/>
+        </w:rPr>
+        <w:t xml:space="preserve">dark </w:t>
+      </w:r>
+      <w:r>
+        <w:rPr>
+          <w:rFonts w:ascii="Arial" w:hAnsi="Arial"/>
+          <w:sz w:val="40"/>
+          <w:szCs w:val="40"/>
+        </w:rPr>
+        <w:t>leafy greens and vegetables</w:t>
+      </w:r>
+      <w:r>
+        <w:rPr>
+          <w:rFonts w:ascii="Arial" w:hAnsi="Arial"/>
+          <w:sz w:val="40"/>
+          <w:szCs w:val="40"/>
+        </w:rPr>
+        <w:t xml:space="preserve"> and when cooked,</w:t>
+      </w:r>
+      <w:r>
+        <w:rPr>
+          <w:rFonts w:ascii="Arial" w:hAnsi="Arial"/>
+          <w:sz w:val="40"/>
+          <w:szCs w:val="40"/>
+        </w:rPr>
+        <w:t xml:space="preserve"> lightly steamed </w:t>
+      </w:r>
+      <w:r>
+        <w:rPr>
+          <w:rFonts w:ascii="Arial" w:hAnsi="Arial"/>
+          <w:sz w:val="40"/>
+          <w:szCs w:val="40"/>
+        </w:rPr>
+        <w:t>or blanched</w:t>
+      </w:r>
+      <w:r>
+        <w:rPr>
+          <w:rFonts w:ascii="Arial" w:hAnsi="Arial"/>
+          <w:sz w:val="40"/>
+          <w:szCs w:val="40"/>
+        </w:rPr>
+        <w:t>, this helps to keep our enzymes that digest food and reduces gas and bloating</w:t>
+      </w:r>
+    </w:p>
+    <w:p>
+      <w:pPr>
+        <w:pStyle w:val="ListParagraph"/>
+        <w:numPr>
+          <w:ilvl w:val="0"/>
+          <w:numId w:val="3"/>
+        </w:numPr>
+        <w:rPr>
+          <w:rFonts w:ascii="Arial" w:hAnsi="Arial"/>
+          <w:sz w:val="40"/>
+          <w:szCs w:val="40"/>
+        </w:rPr>
+      </w:pPr>
+      <w:proofErr w:type="gramStart"/>
+      <w:r>
+        <w:rPr>
+          <w:rFonts w:ascii="Arial" w:hAnsi="Arial"/>
+          <w:sz w:val="40"/>
+          <w:szCs w:val="40"/>
+        </w:rPr>
+        <w:t>fruits</w:t>
+      </w:r>
+      <w:proofErr w:type="gramEnd"/>
+      <w:r>
+        <w:rPr>
+          <w:rFonts w:ascii="Arial" w:hAnsi="Arial"/>
+          <w:sz w:val="40"/>
+          <w:szCs w:val="40"/>
+        </w:rPr>
+        <w:t xml:space="preserve"> and berries </w:t>
+      </w:r>
+    </w:p>
+    <w:p>
+      <w:pPr>
+        <w:pStyle w:val="ListParagraph"/>
+        <w:numPr>
+          <w:ilvl w:val="0"/>
+          <w:numId w:val="3"/>
+        </w:numPr>
+        <w:rPr>
+          <w:rFonts w:ascii="Arial" w:hAnsi="Arial"/>
+          <w:sz w:val="40"/>
+          <w:szCs w:val="40"/>
+        </w:rPr>
+      </w:pPr>
+      <w:proofErr w:type="gramStart"/>
+      <w:r>
+        <w:rPr>
+          <w:rFonts w:ascii="Arial" w:hAnsi="Arial"/>
+          <w:sz w:val="40"/>
+          <w:szCs w:val="40"/>
+        </w:rPr>
+        <w:t>nuts</w:t>
+      </w:r>
+      <w:proofErr w:type="gramEnd"/>
+      <w:r>
+        <w:rPr>
+          <w:rFonts w:ascii="Arial" w:hAnsi="Arial"/>
+          <w:sz w:val="40"/>
+          <w:szCs w:val="40"/>
+        </w:rPr>
+        <w:t xml:space="preserve"> and nut butters</w:t>
+      </w:r>
+    </w:p>
+    <w:p>
+      <w:pPr>
+        <w:pStyle w:val="ListParagraph"/>
+        <w:numPr>
+          <w:ilvl w:val="0"/>
+          <w:numId w:val="3"/>
+        </w:numPr>
+        <w:rPr>
+          <w:rFonts w:ascii="Arial" w:hAnsi="Arial"/>
+          <w:sz w:val="40"/>
+          <w:szCs w:val="40"/>
+        </w:rPr>
+      </w:pPr>
+      <w:proofErr w:type="gramStart"/>
+      <w:r>
+        <w:rPr>
+          <w:rFonts w:ascii="Arial" w:hAnsi="Arial"/>
+          <w:sz w:val="40"/>
+          <w:szCs w:val="40"/>
+        </w:rPr>
+        <w:t>sprouted</w:t>
+      </w:r>
+      <w:proofErr w:type="gramEnd"/>
+      <w:r>
+        <w:rPr>
+          <w:rFonts w:ascii="Arial" w:hAnsi="Arial"/>
+          <w:sz w:val="40"/>
+          <w:szCs w:val="40"/>
+        </w:rPr>
+        <w:t xml:space="preserve"> whole grains</w:t>
+      </w:r>
+    </w:p>
+    <w:p>
+      <w:pPr>
+        <w:pStyle w:val="ListParagraph"/>
+        <w:numPr>
+          <w:ilvl w:val="0"/>
+          <w:numId w:val="3"/>
+        </w:numPr>
+        <w:rPr>
+          <w:rFonts w:ascii="Arial" w:hAnsi="Arial"/>
+          <w:sz w:val="40"/>
+          <w:szCs w:val="40"/>
+        </w:rPr>
+      </w:pPr>
+      <w:proofErr w:type="gramStart"/>
+      <w:r>
+        <w:rPr>
+          <w:rFonts w:ascii="Arial" w:hAnsi="Arial"/>
+          <w:sz w:val="40"/>
+          <w:szCs w:val="40"/>
+        </w:rPr>
+        <w:t>real</w:t>
+      </w:r>
+      <w:proofErr w:type="gramEnd"/>
+      <w:r>
+        <w:rPr>
+          <w:rFonts w:ascii="Arial" w:hAnsi="Arial"/>
+          <w:sz w:val="40"/>
+          <w:szCs w:val="40"/>
+        </w:rPr>
+        <w:t xml:space="preserve"> butter</w:t>
+      </w:r>
+    </w:p>
+    <w:p>
+      <w:pPr>
+        <w:pStyle w:val="ListParagraph"/>
+        <w:numPr>
+          <w:ilvl w:val="0"/>
+          <w:numId w:val="3"/>
+        </w:numPr>
+        <w:rPr>
+          <w:rFonts w:ascii="Arial" w:hAnsi="Arial"/>
+          <w:sz w:val="40"/>
+          <w:szCs w:val="40"/>
+        </w:rPr>
+      </w:pPr>
+      <w:r>
+        <w:rPr>
+          <w:rFonts w:ascii="Arial" w:hAnsi="Arial"/>
+          <w:sz w:val="40"/>
+          <w:szCs w:val="40"/>
+        </w:rPr>
+        <w:t xml:space="preserve">good fats such as, </w:t>
+      </w:r>
+      <w:r>
+        <w:rPr>
+          <w:rFonts w:ascii="Arial" w:hAnsi="Arial"/>
+          <w:sz w:val="40"/>
+          <w:szCs w:val="40"/>
+        </w:rPr>
+        <w:t>olive</w:t>
+      </w:r>
+      <w:r>
+        <w:rPr>
+          <w:rFonts w:ascii="Arial" w:hAnsi="Arial"/>
+          <w:sz w:val="40"/>
+          <w:szCs w:val="40"/>
+        </w:rPr>
+        <w:t xml:space="preserve"> oil, coconut oil,</w:t>
+      </w:r>
+      <w:r>
+        <w:rPr>
+          <w:rFonts w:ascii="Arial" w:hAnsi="Arial"/>
+          <w:sz w:val="40"/>
+          <w:szCs w:val="40"/>
+        </w:rPr>
+        <w:t xml:space="preserve"> avocados</w:t>
+      </w:r>
+      <w:bookmarkStart w:id="0" w:name="_GoBack"/>
+      <w:bookmarkEnd w:id="0"/>
+      <w:r>
+        <w:rPr>
+          <w:rFonts w:ascii="Arial" w:hAnsi="Arial"/>
+          <w:sz w:val="40"/>
+          <w:szCs w:val="40"/>
+        </w:rPr>
+        <w:t>, and more</w:t>
+      </w:r>
+    </w:p>
+    <w:p>
+      <w:pPr>
+        <w:pStyle w:val="ListParagraph"/>
+        <w:numPr>
+          <w:ilvl w:val="0"/>
+          <w:numId w:val="3"/>
+        </w:numPr>
+        <w:rPr>
+          <w:rFonts w:ascii="Arial" w:hAnsi="Arial"/>
+          <w:sz w:val="40"/>
+          <w:szCs w:val="40"/>
+        </w:rPr>
+      </w:pPr>
+      <w:r>
+        <w:rPr>
+          <w:rFonts w:ascii="Arial" w:hAnsi="Arial"/>
+          <w:sz w:val="40"/>
+          <w:szCs w:val="40"/>
+        </w:rPr>
+        <w:t xml:space="preserve"> ½ your body weight in</w:t>
+      </w:r>
+      <w:r>
+        <w:rPr>
+          <w:rFonts w:ascii="Arial" w:hAnsi="Arial"/>
+          <w:sz w:val="40"/>
+          <w:szCs w:val="40"/>
+        </w:rPr>
+        <w:t xml:space="preserve"> ounces of water a day</w:t>
+      </w:r>
+    </w:p>
+    <w:p>
+      <w:pPr>
+        <w:pStyle w:val="ListParagraph"/>
+        <w:numPr>
+          <w:ilvl w:val="0"/>
+          <w:numId w:val="3"/>
+        </w:numPr>
+        <w:rPr>
+          <w:rFonts w:ascii="Arial" w:hAnsi="Arial"/>
+          <w:sz w:val="40"/>
+          <w:szCs w:val="40"/>
+        </w:rPr>
+      </w:pPr>
+      <w:r>
+        <w:rPr>
+          <w:rFonts w:ascii="Arial" w:hAnsi="Arial"/>
+          <w:sz w:val="40"/>
+          <w:szCs w:val="40"/>
+        </w:rPr>
+        <w:t xml:space="preserve"> B</w:t>
+      </w:r>
+      <w:r>
+        <w:rPr>
+          <w:rFonts w:ascii="Arial" w:hAnsi="Arial"/>
+          <w:sz w:val="40"/>
+          <w:szCs w:val="40"/>
+        </w:rPr>
+        <w:t xml:space="preserve">lending fruits and vegetables can be an excellent source of nutrients, </w:t>
+      </w:r>
+      <w:r>
+        <w:rPr>
+          <w:rFonts w:ascii="Arial" w:hAnsi="Arial"/>
+          <w:sz w:val="40"/>
+          <w:szCs w:val="40"/>
+        </w:rPr>
+        <w:t xml:space="preserve">antioxidants, fiber, energy, </w:t>
+      </w:r>
+      <w:r>
+        <w:rPr>
+          <w:rFonts w:ascii="Arial" w:hAnsi="Arial"/>
+          <w:sz w:val="40"/>
+          <w:szCs w:val="40"/>
+        </w:rPr>
+        <w:t xml:space="preserve">essential fatty acids by adding flax seeds, </w:t>
+      </w:r>
+      <w:r>
+        <w:rPr>
+          <w:rFonts w:ascii="Arial" w:hAnsi="Arial"/>
+          <w:sz w:val="40"/>
+          <w:szCs w:val="40"/>
+        </w:rPr>
+        <w:t xml:space="preserve">coconut oil, </w:t>
+      </w:r>
+      <w:r>
+        <w:rPr>
+          <w:rFonts w:ascii="Arial" w:hAnsi="Arial"/>
+          <w:sz w:val="40"/>
+          <w:szCs w:val="40"/>
+        </w:rPr>
+        <w:t>and more getting in a substantial amount in one cup</w:t>
+      </w:r>
+      <w:r>
+        <w:rPr>
+          <w:rFonts w:ascii="Arial" w:hAnsi="Arial"/>
+          <w:sz w:val="40"/>
+          <w:szCs w:val="40"/>
+        </w:rPr>
+        <w:t xml:space="preserve"> for the day</w:t>
+      </w:r>
+      <w:r>
+        <w:rPr>
+          <w:rFonts w:ascii="Arial" w:hAnsi="Arial"/>
+          <w:sz w:val="40"/>
+          <w:szCs w:val="40"/>
+        </w:rPr>
+        <w:t xml:space="preserve">. Add a little fresh ginger, turmeric, parsley, chia seeds or hemp seeds for extra added benefit and energy. </w:t>
+      </w:r>
+    </w:p>
+    <w:p>
+      <w:pPr>
+        <w:pStyle w:val="ListParagraph"/>
+        <w:numPr>
+          <w:ilvl w:val="0"/>
+          <w:numId w:val="3"/>
+        </w:numPr>
+        <w:rPr>
+          <w:rFonts w:ascii="Arial" w:hAnsi="Arial"/>
+          <w:sz w:val="40"/>
+          <w:szCs w:val="40"/>
+        </w:rPr>
+      </w:pPr>
+      <w:r>
+        <w:rPr>
+          <w:rFonts w:ascii="Arial" w:hAnsi="Arial"/>
+          <w:sz w:val="40"/>
+          <w:szCs w:val="40"/>
+        </w:rPr>
+        <w:t xml:space="preserve">Buy organic to avoid the pesticides, herbicides, fungicides, and more that the body stores in fat in order to buffer the organs from toxicity, the goal is to burn fat not store more in it. </w:t>
+      </w:r>
+    </w:p>
+    <w:p>
+      <w:pPr>
+        <w:pStyle w:val="ListParagraph"/>
+        <w:rPr>
+          <w:rFonts w:ascii="Arial" w:hAnsi="Arial"/>
+          <w:sz w:val="40"/>
+          <w:szCs w:val="40"/>
+        </w:rPr>
+      </w:pPr>
+    </w:p>
+    <w:p>
+      <w:pPr>
+        <w:pStyle w:val="ListParagraph"/>
+        <w:rPr>
+          <w:rFonts w:ascii="Arial" w:hAnsi="Arial"/>
+          <w:sz w:val="40"/>
+          <w:szCs w:val="40"/>
+        </w:rPr>
+      </w:pPr>
+      <w:r>
+        <w:rPr>
+          <w:rFonts w:ascii="Arial" w:hAnsi="Arial"/>
+          <w:b/>
+          <w:sz w:val="48"/>
+          <w:szCs w:val="48"/>
+        </w:rPr>
+        <w:t>STEP 5:</w:t>
+      </w:r>
+      <w:r>
+        <w:rPr>
+          <w:rFonts w:ascii="Arial" w:hAnsi="Arial"/>
+          <w:sz w:val="40"/>
+          <w:szCs w:val="40"/>
+        </w:rPr>
+        <w:t xml:space="preserve"> Exercise</w:t>
+      </w:r>
+    </w:p>
+    <w:p>
+      <w:pPr>
+        <w:pStyle w:val="ListParagraph"/>
+        <w:rPr>
+          <w:rFonts w:ascii="Arial" w:hAnsi="Arial"/>
+          <w:sz w:val="40"/>
+          <w:szCs w:val="40"/>
+        </w:rPr>
+      </w:pPr>
+    </w:p>
+    <w:p>
+      <w:pPr>
+        <w:pStyle w:val="ListParagraph"/>
+        <w:rPr>
+          <w:rFonts w:ascii="Arial" w:hAnsi="Arial"/>
+          <w:sz w:val="40"/>
+          <w:szCs w:val="40"/>
+        </w:rPr>
+      </w:pPr>
+      <w:r>
+        <w:rPr>
+          <w:rFonts w:ascii="Arial" w:hAnsi="Arial"/>
+          <w:sz w:val="40"/>
+          <w:szCs w:val="40"/>
+        </w:rPr>
+        <w:t>Yup, there is no magic pill, exercise is essential to</w:t>
+      </w:r>
+      <w:r>
+        <w:rPr>
+          <w:rFonts w:ascii="Arial" w:hAnsi="Arial"/>
+          <w:sz w:val="40"/>
+          <w:szCs w:val="40"/>
+        </w:rPr>
+        <w:t xml:space="preserve"> looking good and feeling great; however,</w:t>
+      </w:r>
+      <w:r>
+        <w:rPr>
+          <w:rFonts w:ascii="Arial" w:hAnsi="Arial"/>
+          <w:sz w:val="40"/>
+          <w:szCs w:val="40"/>
+        </w:rPr>
+        <w:t xml:space="preserve"> </w:t>
+      </w:r>
+      <w:r>
+        <w:rPr>
+          <w:rFonts w:ascii="Arial" w:hAnsi="Arial"/>
+          <w:sz w:val="40"/>
+          <w:szCs w:val="40"/>
+        </w:rPr>
+        <w:t xml:space="preserve">look at the bright side, there are many great benefits in addition to loosing pounds that exercise can bestow upon us. </w:t>
+      </w:r>
+      <w:r>
+        <w:rPr>
+          <w:rFonts w:ascii="Arial" w:hAnsi="Arial"/>
+          <w:sz w:val="40"/>
+          <w:szCs w:val="40"/>
+        </w:rPr>
+        <w:t>Exercise and breathing deep keeps our lymphatic system moving keeping waste out and nutrients in</w:t>
+      </w:r>
+      <w:r>
+        <w:rPr>
+          <w:rFonts w:ascii="Arial" w:hAnsi="Arial"/>
+          <w:sz w:val="40"/>
+          <w:szCs w:val="40"/>
+        </w:rPr>
+        <w:t>, keeps our skin glowing and releases those good endorphins to keep emotional well being in check, drops pounds, tones and tightens and keeps us limber. Find a program that you</w:t>
+      </w:r>
+      <w:r>
+        <w:rPr>
+          <w:rFonts w:ascii="Arial" w:hAnsi="Arial"/>
+          <w:sz w:val="40"/>
+          <w:szCs w:val="40"/>
+        </w:rPr>
+        <w:t xml:space="preserve"> a</w:t>
+      </w:r>
+      <w:r>
+        <w:rPr>
+          <w:rFonts w:ascii="Arial" w:hAnsi="Arial"/>
+          <w:sz w:val="40"/>
+          <w:szCs w:val="40"/>
+        </w:rPr>
+        <w:t>r</w:t>
+      </w:r>
+      <w:r>
+        <w:rPr>
+          <w:rFonts w:ascii="Arial" w:hAnsi="Arial"/>
+          <w:sz w:val="40"/>
+          <w:szCs w:val="40"/>
+        </w:rPr>
+        <w:t>e</w:t>
+      </w:r>
+      <w:r>
+        <w:rPr>
+          <w:rFonts w:ascii="Arial" w:hAnsi="Arial"/>
+          <w:sz w:val="40"/>
+          <w:szCs w:val="40"/>
+        </w:rPr>
+        <w:t xml:space="preserve"> comfortable</w:t>
+      </w:r>
+      <w:r>
+        <w:rPr>
+          <w:rFonts w:ascii="Arial" w:hAnsi="Arial"/>
+          <w:sz w:val="40"/>
+          <w:szCs w:val="40"/>
+        </w:rPr>
+        <w:t xml:space="preserve"> with that</w:t>
+      </w:r>
+      <w:r>
+        <w:rPr>
+          <w:rFonts w:ascii="Arial" w:hAnsi="Arial"/>
+          <w:sz w:val="40"/>
+          <w:szCs w:val="40"/>
+        </w:rPr>
+        <w:t xml:space="preserve"> works for you</w:t>
+      </w:r>
+      <w:r>
+        <w:rPr>
+          <w:rFonts w:ascii="Arial" w:hAnsi="Arial"/>
+          <w:sz w:val="40"/>
+          <w:szCs w:val="40"/>
+        </w:rPr>
+        <w:t>.</w:t>
+      </w:r>
+    </w:p>
+    <w:p>
+      <w:pPr>
+        <w:pStyle w:val="ListParagraph"/>
+        <w:rPr>
+          <w:rFonts w:ascii="Arial" w:hAnsi="Arial"/>
+          <w:sz w:val="40"/>
+          <w:szCs w:val="40"/>
+        </w:rPr>
+      </w:pPr>
+    </w:p>
+    <w:p>
+      <w:pPr>
+        <w:pStyle w:val="ListParagraph"/>
+        <w:rPr>
+          <w:rFonts w:ascii="Arial" w:hAnsi="Arial"/>
+          <w:sz w:val="40"/>
+          <w:szCs w:val="40"/>
+        </w:rPr>
+      </w:pPr>
+      <w:r>
+        <w:rPr>
+          <w:rFonts w:ascii="Arial" w:hAnsi="Arial"/>
+          <w:sz w:val="40"/>
+          <w:szCs w:val="40"/>
+        </w:rPr>
+        <w:t xml:space="preserve">GO Team look good and feel great, for life! </w:t>
+      </w:r>
+    </w:p>
+    <w:p>
+      <w:pPr>
+        <w:pStyle w:val="ListParagraph"/>
+        <w:rPr>
+          <w:rFonts w:ascii="Arial" w:hAnsi="Arial"/>
+          <w:sz w:val="40"/>
+          <w:szCs w:val="40"/>
+        </w:rPr>
+      </w:pPr>
+    </w:p>
+    <w:p>
+      <w:pPr>
+        <w:pStyle w:val="ListParagraph"/>
+        <w:rPr>
+          <w:rFonts w:ascii="Arial" w:hAnsi="Arial"/>
+          <w:sz w:val="40"/>
+          <w:szCs w:val="40"/>
+        </w:rPr>
+      </w:pPr>
+      <w:r>
+        <w:rPr>
+          <w:rFonts w:ascii="Arial" w:hAnsi="Arial"/>
+          <w:sz w:val="40"/>
+          <w:szCs w:val="40"/>
+        </w:rPr>
+        <w:t>Lets do this!</w:t>
+      </w:r>
+    </w:p>
+    <w:p>
+      <w:pPr>
+        <w:pStyle w:val="ListParagraph"/>
+        <w:rPr>
+          <w:rFonts w:ascii="Arial" w:hAnsi="Arial"/>
+          <w:sz w:val="40"/>
+          <w:szCs w:val="40"/>
+        </w:rPr>
+      </w:pPr>
+    </w:p>
+    <w:p>
+      <w:pPr>
+        <w:pStyle w:val="ListParagraph"/>
+        <w:rPr>
+          <w:rFonts w:ascii="Arial" w:hAnsi="Arial"/>
+          <w:sz w:val="40"/>
+          <w:szCs w:val="40"/>
+        </w:rPr>
+      </w:pPr>
+      <w:r>
+        <w:rPr>
+          <w:rFonts w:ascii="Arial" w:hAnsi="Arial"/>
+          <w:sz w:val="40"/>
+          <w:szCs w:val="40"/>
+        </w:rPr>
+        <w:t>Any questions</w:t>
+      </w:r>
+      <w:r>
+        <w:rPr>
+          <w:rFonts w:ascii="Arial" w:hAnsi="Arial"/>
+          <w:sz w:val="40"/>
+          <w:szCs w:val="40"/>
+        </w:rPr>
+        <w:t>, I am here to help,</w:t>
+      </w:r>
+      <w:r>
+        <w:rPr>
+          <w:rFonts w:ascii="Arial" w:hAnsi="Arial"/>
+          <w:sz w:val="40"/>
+          <w:szCs w:val="40"/>
+        </w:rPr>
+        <w:t xml:space="preserve"> please send an email to </w:t>
+      </w:r>
+      <w:hyperlink r:id="rId15" w:history="1">
+        <w:r>
+          <w:rPr>
+            <w:rStyle w:val="Hyperlink"/>
+            <w:rFonts w:ascii="Arial" w:hAnsi="Arial"/>
+            <w:sz w:val="40"/>
+            <w:szCs w:val="40"/>
+          </w:rPr>
+          <w:t>Shelley@Herbs</w:t>
+        </w:r>
+        <w:r>
+          <w:rPr>
+            <w:rStyle w:val="Hyperlink"/>
+            <w:rFonts w:ascii="Snell Roundhand" w:hAnsi="Snell Roundhand"/>
+            <w:sz w:val="60"/>
+            <w:szCs w:val="60"/>
+          </w:rPr>
+          <w:t>for</w:t>
+        </w:r>
+        <w:r>
+          <w:rPr>
+            <w:rStyle w:val="Hyperlink"/>
+            <w:rFonts w:ascii="Arial" w:hAnsi="Arial"/>
+            <w:sz w:val="40"/>
+            <w:szCs w:val="40"/>
+          </w:rPr>
+          <w:t>Thought.com</w:t>
+        </w:r>
+      </w:hyperlink>
+    </w:p>
+    <w:p>
+      <w:pPr>
+        <w:pStyle w:val="ListParagraph"/>
+        <w:rPr>
+          <w:rFonts w:ascii="Arial" w:hAnsi="Arial"/>
+          <w:sz w:val="40"/>
+          <w:szCs w:val="40"/>
+        </w:rPr>
+      </w:pPr>
+    </w:p>
+    <w:p>
+      <w:pPr>
+        <w:pStyle w:val="ListParagraph"/>
+        <w:rPr>
+          <w:rFonts w:ascii="Arial" w:hAnsi="Arial"/>
+          <w:sz w:val="40"/>
+          <w:szCs w:val="40"/>
+        </w:rPr>
+      </w:pPr>
+      <w:r>
+        <w:rPr>
+          <w:rFonts w:ascii="Arial" w:hAnsi="Arial"/>
+          <w:sz w:val="40"/>
+          <w:szCs w:val="40"/>
+        </w:rPr>
+        <w:t>Here’s to your health!</w:t>
       </w:r>
     </w:p>
     <w:sectPr>
@@ -674,16 +2735,16 @@
     </w:lvl>
   </w:abstractNum>
   <w:abstractNum w:abstractNumId="1">
-    <w:nsid w:val="33730FC0"/>
+    <w:nsid w:val="20102D02"/>
     <w:multiLevelType w:val="hybridMultilevel"/>
-    <w:tmpl w:val="BBE01E8C"/>
+    <w:tmpl w:val="ADCAB43E"/>
     <w:lvl w:ilvl="0" w:tplc="04090001">
       <w:start w:val="1"/>
       <w:numFmt w:val="bullet"/>
       <w:lvlText w:val=""/>
       <w:lvlJc w:val="left"/>
       <w:pPr>
-        <w:ind w:left="720" w:hanging="360"/>
+        <w:ind w:left="1560" w:hanging="360"/>
       </w:pPr>
       <w:rPr>
         <w:rFonts w:ascii="Symbol" w:hAnsi="Symbol" w:hint="default"/>
@@ -695,7 +2756,7 @@
       <w:lvlText w:val="o"/>
       <w:lvlJc w:val="left"/>
       <w:pPr>
-        <w:ind w:left="1440" w:hanging="360"/>
+        <w:ind w:left="2280" w:hanging="360"/>
       </w:pPr>
       <w:rPr>
         <w:rFonts w:ascii="Courier New" w:hAnsi="Courier New" w:hint="default"/>
@@ -707,7 +2768,7 @@
       <w:lvlText w:val=""/>
       <w:lvlJc w:val="left"/>
       <w:pPr>
-        <w:ind w:left="2160" w:hanging="360"/>
+        <w:ind w:left="3000" w:hanging="360"/>
       </w:pPr>
       <w:rPr>
         <w:rFonts w:ascii="Wingdings" w:hAnsi="Wingdings" w:hint="default"/>
@@ -719,7 +2780,7 @@
       <w:lvlText w:val=""/>
       <w:lvlJc w:val="left"/>
       <w:pPr>
-        <w:ind w:left="2880" w:hanging="360"/>
+        <w:ind w:left="3720" w:hanging="360"/>
       </w:pPr>
       <w:rPr>
         <w:rFonts w:ascii="Symbol" w:hAnsi="Symbol" w:hint="default"/>
@@ -731,7 +2792,7 @@
       <w:lvlText w:val="o"/>
       <w:lvlJc w:val="left"/>
       <w:pPr>
-        <w:ind w:left="3600" w:hanging="360"/>
+        <w:ind w:left="4440" w:hanging="360"/>
       </w:pPr>
       <w:rPr>
         <w:rFonts w:ascii="Courier New" w:hAnsi="Courier New" w:hint="default"/>
@@ -743,7 +2804,7 @@
       <w:lvlText w:val=""/>
       <w:lvlJc w:val="left"/>
       <w:pPr>
-        <w:ind w:left="4320" w:hanging="360"/>
+        <w:ind w:left="5160" w:hanging="360"/>
       </w:pPr>
       <w:rPr>
         <w:rFonts w:ascii="Wingdings" w:hAnsi="Wingdings" w:hint="default"/>
@@ -755,7 +2816,7 @@
       <w:lvlText w:val=""/>
       <w:lvlJc w:val="left"/>
       <w:pPr>
-        <w:ind w:left="5040" w:hanging="360"/>
+        <w:ind w:left="5880" w:hanging="360"/>
       </w:pPr>
       <w:rPr>
         <w:rFonts w:ascii="Symbol" w:hAnsi="Symbol" w:hint="default"/>
@@ -767,7 +2828,7 @@
       <w:lvlText w:val="o"/>
       <w:lvlJc w:val="left"/>
       <w:pPr>
-        <w:ind w:left="5760" w:hanging="360"/>
+        <w:ind w:left="6600" w:hanging="360"/>
       </w:pPr>
       <w:rPr>
         <w:rFonts w:ascii="Courier New" w:hAnsi="Courier New" w:hint="default"/>
@@ -779,6 +2840,119 @@
       <w:lvlText w:val=""/>
       <w:lvlJc w:val="left"/>
       <w:pPr>
+        <w:ind w:left="7320" w:hanging="360"/>
+      </w:pPr>
+      <w:rPr>
+        <w:rFonts w:ascii="Wingdings" w:hAnsi="Wingdings" w:hint="default"/>
+      </w:rPr>
+    </w:lvl>
+  </w:abstractNum>
+  <w:abstractNum w:abstractNumId="2">
+    <w:nsid w:val="33730FC0"/>
+    <w:multiLevelType w:val="hybridMultilevel"/>
+    <w:tmpl w:val="BBE01E8C"/>
+    <w:lvl w:ilvl="0" w:tplc="04090001">
+      <w:start w:val="1"/>
+      <w:numFmt w:val="bullet"/>
+      <w:lvlText w:val=""/>
+      <w:lvlJc w:val="left"/>
+      <w:pPr>
+        <w:ind w:left="720" w:hanging="360"/>
+      </w:pPr>
+      <w:rPr>
+        <w:rFonts w:ascii="Symbol" w:hAnsi="Symbol" w:hint="default"/>
+      </w:rPr>
+    </w:lvl>
+    <w:lvl w:ilvl="1" w:tplc="04090003" w:tentative="1">
+      <w:start w:val="1"/>
+      <w:numFmt w:val="bullet"/>
+      <w:lvlText w:val="o"/>
+      <w:lvlJc w:val="left"/>
+      <w:pPr>
+        <w:ind w:left="1440" w:hanging="360"/>
+      </w:pPr>
+      <w:rPr>
+        <w:rFonts w:ascii="Courier New" w:hAnsi="Courier New" w:hint="default"/>
+      </w:rPr>
+    </w:lvl>
+    <w:lvl w:ilvl="2" w:tplc="04090005" w:tentative="1">
+      <w:start w:val="1"/>
+      <w:numFmt w:val="bullet"/>
+      <w:lvlText w:val=""/>
+      <w:lvlJc w:val="left"/>
+      <w:pPr>
+        <w:ind w:left="2160" w:hanging="360"/>
+      </w:pPr>
+      <w:rPr>
+        <w:rFonts w:ascii="Wingdings" w:hAnsi="Wingdings" w:hint="default"/>
+      </w:rPr>
+    </w:lvl>
+    <w:lvl w:ilvl="3" w:tplc="04090001" w:tentative="1">
+      <w:start w:val="1"/>
+      <w:numFmt w:val="bullet"/>
+      <w:lvlText w:val=""/>
+      <w:lvlJc w:val="left"/>
+      <w:pPr>
+        <w:ind w:left="2880" w:hanging="360"/>
+      </w:pPr>
+      <w:rPr>
+        <w:rFonts w:ascii="Symbol" w:hAnsi="Symbol" w:hint="default"/>
+      </w:rPr>
+    </w:lvl>
+    <w:lvl w:ilvl="4" w:tplc="04090003" w:tentative="1">
+      <w:start w:val="1"/>
+      <w:numFmt w:val="bullet"/>
+      <w:lvlText w:val="o"/>
+      <w:lvlJc w:val="left"/>
+      <w:pPr>
+        <w:ind w:left="3600" w:hanging="360"/>
+      </w:pPr>
+      <w:rPr>
+        <w:rFonts w:ascii="Courier New" w:hAnsi="Courier New" w:hint="default"/>
+      </w:rPr>
+    </w:lvl>
+    <w:lvl w:ilvl="5" w:tplc="04090005" w:tentative="1">
+      <w:start w:val="1"/>
+      <w:numFmt w:val="bullet"/>
+      <w:lvlText w:val=""/>
+      <w:lvlJc w:val="left"/>
+      <w:pPr>
+        <w:ind w:left="4320" w:hanging="360"/>
+      </w:pPr>
+      <w:rPr>
+        <w:rFonts w:ascii="Wingdings" w:hAnsi="Wingdings" w:hint="default"/>
+      </w:rPr>
+    </w:lvl>
+    <w:lvl w:ilvl="6" w:tplc="04090001" w:tentative="1">
+      <w:start w:val="1"/>
+      <w:numFmt w:val="bullet"/>
+      <w:lvlText w:val=""/>
+      <w:lvlJc w:val="left"/>
+      <w:pPr>
+        <w:ind w:left="5040" w:hanging="360"/>
+      </w:pPr>
+      <w:rPr>
+        <w:rFonts w:ascii="Symbol" w:hAnsi="Symbol" w:hint="default"/>
+      </w:rPr>
+    </w:lvl>
+    <w:lvl w:ilvl="7" w:tplc="04090003" w:tentative="1">
+      <w:start w:val="1"/>
+      <w:numFmt w:val="bullet"/>
+      <w:lvlText w:val="o"/>
+      <w:lvlJc w:val="left"/>
+      <w:pPr>
+        <w:ind w:left="5760" w:hanging="360"/>
+      </w:pPr>
+      <w:rPr>
+        <w:rFonts w:ascii="Courier New" w:hAnsi="Courier New" w:hint="default"/>
+      </w:rPr>
+    </w:lvl>
+    <w:lvl w:ilvl="8" w:tplc="04090005" w:tentative="1">
+      <w:start w:val="1"/>
+      <w:numFmt w:val="bullet"/>
+      <w:lvlText w:val=""/>
+      <w:lvlJc w:val="left"/>
+      <w:pPr>
         <w:ind w:left="6480" w:hanging="360"/>
       </w:pPr>
       <w:rPr>
@@ -790,6 +2964,9 @@
     <w:abstractNumId w:val="0"/>
   </w:num>
   <w:num w:numId="2">
+    <w:abstractNumId w:val="2"/>
+  </w:num>
+  <w:num w:numId="3">
     <w:abstractNumId w:val="1"/>
   </w:num>
 </w:numbering>
@@ -989,6 +3166,44 @@
       <w:contextualSpacing/>
     </w:pPr>
   </w:style>
+  <w:style w:type="paragraph" w:styleId="BalloonText">
+    <w:name w:val="Balloon Text"/>
+    <w:basedOn w:val="Normal"/>
+    <w:link w:val="BalloonTextChar"/>
+    <w:uiPriority w:val="99"/>
+    <w:semiHidden/>
+    <w:unhideWhenUsed/>
+    <w:rsid w:val="00B23344"/>
+    <w:rPr>
+      <w:rFonts w:ascii="Lucida Grande" w:hAnsi="Lucida Grande"/>
+      <w:sz w:val="18"/>
+      <w:szCs w:val="18"/>
+    </w:rPr>
+  </w:style>
+  <w:style w:type="character" w:customStyle="1" w:styleId="BalloonTextChar">
+    <w:name w:val="Balloon Text Char"/>
+    <w:basedOn w:val="DefaultParagraphFont"/>
+    <w:link w:val="BalloonText"/>
+    <w:uiPriority w:val="99"/>
+    <w:semiHidden/>
+    <w:rsid w:val="00B23344"/>
+    <w:rPr>
+      <w:rFonts w:ascii="Lucida Grande" w:hAnsi="Lucida Grande"/>
+      <w:sz w:val="18"/>
+      <w:szCs w:val="18"/>
+    </w:rPr>
+  </w:style>
+  <w:style w:type="character" w:styleId="Hyperlink">
+    <w:name w:val="Hyperlink"/>
+    <w:basedOn w:val="DefaultParagraphFont"/>
+    <w:uiPriority w:val="99"/>
+    <w:unhideWhenUsed/>
+    <w:rsid w:val="008E759E"/>
+    <w:rPr>
+      <w:color w:val="0000FF" w:themeColor="hyperlink"/>
+      <w:u w:val="single"/>
+    </w:rPr>
+  </w:style>
 </w:styles>
 </file>
 
@@ -1185,6 +3400,44 @@
       <w:ind w:left="720"/>
       <w:contextualSpacing/>
     </w:pPr>
+  </w:style>
+  <w:style w:type="paragraph" w:styleId="BalloonText">
+    <w:name w:val="Balloon Text"/>
+    <w:basedOn w:val="Normal"/>
+    <w:link w:val="BalloonTextChar"/>
+    <w:uiPriority w:val="99"/>
+    <w:semiHidden/>
+    <w:unhideWhenUsed/>
+    <w:rsid w:val="00B23344"/>
+    <w:rPr>
+      <w:rFonts w:ascii="Lucida Grande" w:hAnsi="Lucida Grande"/>
+      <w:sz w:val="18"/>
+      <w:szCs w:val="18"/>
+    </w:rPr>
+  </w:style>
+  <w:style w:type="character" w:customStyle="1" w:styleId="BalloonTextChar">
+    <w:name w:val="Balloon Text Char"/>
+    <w:basedOn w:val="DefaultParagraphFont"/>
+    <w:link w:val="BalloonText"/>
+    <w:uiPriority w:val="99"/>
+    <w:semiHidden/>
+    <w:rsid w:val="00B23344"/>
+    <w:rPr>
+      <w:rFonts w:ascii="Lucida Grande" w:hAnsi="Lucida Grande"/>
+      <w:sz w:val="18"/>
+      <w:szCs w:val="18"/>
+    </w:rPr>
+  </w:style>
+  <w:style w:type="character" w:styleId="Hyperlink">
+    <w:name w:val="Hyperlink"/>
+    <w:basedOn w:val="DefaultParagraphFont"/>
+    <w:uiPriority w:val="99"/>
+    <w:unhideWhenUsed/>
+    <w:rsid w:val="008E759E"/>
+    <w:rPr>
+      <w:color w:val="0000FF" w:themeColor="hyperlink"/>
+      <w:u w:val="single"/>
+    </w:rPr>
   </w:style>
 </w:styles>
 </file>

</xml_diff>